<commit_message>
dynamically choose between graphics based upon output type
</commit_message>
<xml_diff>
--- a/MICS-interesting-and-noteworthy-findings/MICS-interesting-and-noteworthy-findings.docx
+++ b/MICS-interesting-and-noteworthy-findings/MICS-interesting-and-noteworthy-findings.docx
@@ -1,13 +1,49 @@
 
 <file path=word/document.xml><?xml version="1.0" encoding="utf-8"?>
-<w:document xmlns:wpc="http://schemas.microsoft.com/office/word/2010/wordprocessingCanvas" xmlns:cx="http://schemas.microsoft.com/office/drawing/2014/chartex" xmlns:cx1="http://schemas.microsoft.com/office/drawing/2015/9/8/chartex" xmlns:mc="http://schemas.openxmlformats.org/markup-compatibility/2006" xmlns:o="urn:schemas-microsoft-com:office:office" xmlns:r="http://schemas.openxmlformats.org/officeDocument/2006/relationships" xmlns:m="http://schemas.openxmlformats.org/officeDocument/2006/math" xmlns:v="urn:schemas-microsoft-com:vml" xmlns:wp14="http://schemas.microsoft.com/office/word/2010/wordprocessingDrawing" xmlns:wp="http://schemas.openxmlformats.org/drawingml/2006/wordprocessingDrawing" xmlns:w10="urn:schemas-microsoft-com:office:word" xmlns:w="http://schemas.openxmlformats.org/wordprocessingml/2006/main" xmlns:w14="http://schemas.microsoft.com/office/word/2010/wordml" xmlns:w15="http://schemas.microsoft.com/office/word/2012/wordml" xmlns:w16se="http://schemas.microsoft.com/office/word/2015/wordml/symex" xmlns:wpg="http://schemas.microsoft.com/office/word/2010/wordprocessingGroup" xmlns:wpi="http://schemas.microsoft.com/office/word/2010/wordprocessingInk" xmlns:wne="http://schemas.microsoft.com/office/word/2006/wordml" xmlns:wps="http://schemas.microsoft.com/office/word/2010/wordprocessingShape" mc:Ignorable="w14 w15 w16se wp14">
+<w:document xmlns:w="http://schemas.openxmlformats.org/wordprocessingml/2006/main" xmlns:m="http://schemas.openxmlformats.org/officeDocument/2006/math" xmlns:r="http://schemas.openxmlformats.org/officeDocument/2006/relationships" xmlns:o="urn:schemas-microsoft-com:office:office" xmlns:v="urn:schemas-microsoft-com:vml" xmlns:w10="urn:schemas-microsoft-com:office:word" xmlns:a="http://schemas.openxmlformats.org/drawingml/2006/main" xmlns:pic="http://schemas.openxmlformats.org/drawingml/2006/picture" xmlns:wp="http://schemas.openxmlformats.org/drawingml/2006/wordprocessingDrawing">
   <w:body>
     <w:p>
       <w:pPr>
         <w:pStyle w:val="Title"/>
       </w:pPr>
       <w:r>
-        <w:t>Interesting and Noteworthy Findings From MICS Analyses</w:t>
+        <w:t xml:space="preserve">Interesting</w:t>
+      </w:r>
+      <w:r>
+        <w:t xml:space="preserve"> </w:t>
+      </w:r>
+      <w:r>
+        <w:t xml:space="preserve">and</w:t>
+      </w:r>
+      <w:r>
+        <w:t xml:space="preserve"> </w:t>
+      </w:r>
+      <w:r>
+        <w:t xml:space="preserve">Noteworthy</w:t>
+      </w:r>
+      <w:r>
+        <w:t xml:space="preserve"> </w:t>
+      </w:r>
+      <w:r>
+        <w:t xml:space="preserve">Findings</w:t>
+      </w:r>
+      <w:r>
+        <w:t xml:space="preserve"> </w:t>
+      </w:r>
+      <w:r>
+        <w:t xml:space="preserve">From</w:t>
+      </w:r>
+      <w:r>
+        <w:t xml:space="preserve"> </w:t>
+      </w:r>
+      <w:r>
+        <w:t xml:space="preserve">MICS</w:t>
+      </w:r>
+      <w:r>
+        <w:t xml:space="preserve"> </w:t>
+      </w:r>
+      <w:r>
+        <w:t xml:space="preserve">Analyses</w:t>
       </w:r>
     </w:p>
     <w:p>
@@ -15,7 +51,13 @@
         <w:pStyle w:val="Author"/>
       </w:pPr>
       <w:r>
-        <w:t>Andy Grogan-Kaylor</w:t>
+        <w:t xml:space="preserve">Andy</w:t>
+      </w:r>
+      <w:r>
+        <w:t xml:space="preserve"> </w:t>
+      </w:r>
+      <w:r>
+        <w:t xml:space="preserve">Grogan-Kaylor</w:t>
       </w:r>
     </w:p>
     <w:p>
@@ -23,316 +65,30 @@
         <w:pStyle w:val="Date"/>
       </w:pPr>
       <w:r>
-        <w:t>2020-12-12</w:t>
+        <w:t xml:space="preserve">2020-12-13</w:t>
       </w:r>
     </w:p>
     <w:sdt>
       <w:sdtPr>
-        <w:rPr>
-          <w:rFonts w:eastAsiaTheme="minorHAnsi" w:cstheme="minorBidi"/>
-          <w:color w:val="auto"/>
-          <w:sz w:val="24"/>
-          <w:szCs w:val="24"/>
-        </w:rPr>
-        <w:id w:val="2053346425"/>
         <w:docPartObj>
           <w:docPartGallery w:val="Table of Contents"/>
           <w:docPartUnique/>
         </w:docPartObj>
       </w:sdtPr>
-      <w:sdtEndPr/>
       <w:sdtContent>
         <w:p>
           <w:pPr>
             <w:pStyle w:val="TOCHeading"/>
           </w:pPr>
           <w:r>
-            <w:t>Table of Contents</w:t>
+            <w:t xml:space="preserve">Table of Contents</w:t>
           </w:r>
         </w:p>
         <w:p>
-          <w:pPr>
-            <w:pStyle w:val="TOC1"/>
-            <w:tabs>
-              <w:tab w:val="right" w:leader="dot" w:pos="9350"/>
-            </w:tabs>
-            <w:rPr>
-              <w:noProof/>
-            </w:rPr>
-          </w:pPr>
           <w:r>
-            <w:fldChar w:fldCharType="begin"/>
-          </w:r>
-          <w:r>
-            <w:instrText>TOC \o "1-3" \h \z \u</w:instrText>
-          </w:r>
-          <w:r>
+            <w:fldChar w:fldCharType="begin" w:dirty="true"/>
+            <w:instrText xml:space="preserve">TOC \o "1-3" \h \z \u</w:instrText>
             <w:fldChar w:fldCharType="separate"/>
-          </w:r>
-          <w:hyperlink w:anchor="_Toc58682764" w:history="1">
-            <w:r>
-              <w:rPr>
-                <w:rStyle w:val="Hyperlink"/>
-                <w:noProof/>
-              </w:rPr>
-              <w:t>Data</w:t>
-            </w:r>
-            <w:r>
-              <w:rPr>
-                <w:noProof/>
-                <w:webHidden/>
-              </w:rPr>
-              <w:tab/>
-            </w:r>
-            <w:r>
-              <w:rPr>
-                <w:noProof/>
-                <w:webHidden/>
-              </w:rPr>
-              <w:fldChar w:fldCharType="begin"/>
-            </w:r>
-            <w:r>
-              <w:rPr>
-                <w:noProof/>
-                <w:webHidden/>
-              </w:rPr>
-              <w:instrText xml:space="preserve"> PAGEREF _Toc58682764 \h </w:instrText>
-            </w:r>
-            <w:r>
-              <w:rPr>
-                <w:noProof/>
-                <w:webHidden/>
-              </w:rPr>
-            </w:r>
-            <w:r>
-              <w:rPr>
-                <w:noProof/>
-                <w:webHidden/>
-              </w:rPr>
-              <w:fldChar w:fldCharType="separate"/>
-            </w:r>
-            <w:r>
-              <w:rPr>
-                <w:noProof/>
-                <w:webHidden/>
-              </w:rPr>
-              <w:t>1</w:t>
-            </w:r>
-            <w:r>
-              <w:rPr>
-                <w:noProof/>
-                <w:webHidden/>
-              </w:rPr>
-              <w:fldChar w:fldCharType="end"/>
-            </w:r>
-          </w:hyperlink>
-        </w:p>
-        <w:p>
-          <w:pPr>
-            <w:pStyle w:val="TOC1"/>
-            <w:tabs>
-              <w:tab w:val="right" w:leader="dot" w:pos="9350"/>
-            </w:tabs>
-            <w:rPr>
-              <w:noProof/>
-            </w:rPr>
-          </w:pPr>
-          <w:hyperlink w:anchor="_Toc58682765" w:history="1">
-            <w:r>
-              <w:rPr>
-                <w:rStyle w:val="Hyperlink"/>
-                <w:noProof/>
-              </w:rPr>
-              <w:t>Analysis</w:t>
-            </w:r>
-            <w:r>
-              <w:rPr>
-                <w:noProof/>
-                <w:webHidden/>
-              </w:rPr>
-              <w:tab/>
-            </w:r>
-            <w:r>
-              <w:rPr>
-                <w:noProof/>
-                <w:webHidden/>
-              </w:rPr>
-              <w:fldChar w:fldCharType="begin"/>
-            </w:r>
-            <w:r>
-              <w:rPr>
-                <w:noProof/>
-                <w:webHidden/>
-              </w:rPr>
-              <w:instrText xml:space="preserve"> PAGEREF _Toc58682765 \h </w:instrText>
-            </w:r>
-            <w:r>
-              <w:rPr>
-                <w:noProof/>
-                <w:webHidden/>
-              </w:rPr>
-            </w:r>
-            <w:r>
-              <w:rPr>
-                <w:noProof/>
-                <w:webHidden/>
-              </w:rPr>
-              <w:fldChar w:fldCharType="separate"/>
-            </w:r>
-            <w:r>
-              <w:rPr>
-                <w:noProof/>
-                <w:webHidden/>
-              </w:rPr>
-              <w:t>2</w:t>
-            </w:r>
-            <w:r>
-              <w:rPr>
-                <w:noProof/>
-                <w:webHidden/>
-              </w:rPr>
-              <w:fldChar w:fldCharType="end"/>
-            </w:r>
-          </w:hyperlink>
-        </w:p>
-        <w:p>
-          <w:pPr>
-            <w:pStyle w:val="TOC1"/>
-            <w:tabs>
-              <w:tab w:val="right" w:leader="dot" w:pos="9350"/>
-            </w:tabs>
-            <w:rPr>
-              <w:noProof/>
-            </w:rPr>
-          </w:pPr>
-          <w:hyperlink w:anchor="_Toc58682766" w:history="1">
-            <w:r>
-              <w:rPr>
-                <w:rStyle w:val="Hyperlink"/>
-                <w:noProof/>
-              </w:rPr>
-              <w:t>Findings</w:t>
-            </w:r>
-            <w:r>
-              <w:rPr>
-                <w:noProof/>
-                <w:webHidden/>
-              </w:rPr>
-              <w:tab/>
-            </w:r>
-            <w:r>
-              <w:rPr>
-                <w:noProof/>
-                <w:webHidden/>
-              </w:rPr>
-              <w:fldChar w:fldCharType="begin"/>
-            </w:r>
-            <w:r>
-              <w:rPr>
-                <w:noProof/>
-                <w:webHidden/>
-              </w:rPr>
-              <w:instrText xml:space="preserve"> PAGEREF _Toc58682766 \h </w:instrText>
-            </w:r>
-            <w:r>
-              <w:rPr>
-                <w:noProof/>
-                <w:webHidden/>
-              </w:rPr>
-            </w:r>
-            <w:r>
-              <w:rPr>
-                <w:noProof/>
-                <w:webHidden/>
-              </w:rPr>
-              <w:fldChar w:fldCharType="separate"/>
-            </w:r>
-            <w:r>
-              <w:rPr>
-                <w:noProof/>
-                <w:webHidden/>
-              </w:rPr>
-              <w:t>2</w:t>
-            </w:r>
-            <w:r>
-              <w:rPr>
-                <w:noProof/>
-                <w:webHidden/>
-              </w:rPr>
-              <w:fldChar w:fldCharType="end"/>
-            </w:r>
-          </w:hyperlink>
-        </w:p>
-        <w:p>
-          <w:pPr>
-            <w:pStyle w:val="TOC1"/>
-            <w:tabs>
-              <w:tab w:val="right" w:leader="dot" w:pos="9350"/>
-            </w:tabs>
-            <w:rPr>
-              <w:noProof/>
-            </w:rPr>
-          </w:pPr>
-          <w:hyperlink w:anchor="_Toc58682767" w:history="1">
-            <w:r>
-              <w:rPr>
-                <w:rStyle w:val="Hyperlink"/>
-                <w:noProof/>
-              </w:rPr>
-              <w:t>References</w:t>
-            </w:r>
-            <w:r>
-              <w:rPr>
-                <w:noProof/>
-                <w:webHidden/>
-              </w:rPr>
-              <w:tab/>
-            </w:r>
-            <w:r>
-              <w:rPr>
-                <w:noProof/>
-                <w:webHidden/>
-              </w:rPr>
-              <w:fldChar w:fldCharType="begin"/>
-            </w:r>
-            <w:r>
-              <w:rPr>
-                <w:noProof/>
-                <w:webHidden/>
-              </w:rPr>
-              <w:instrText xml:space="preserve"> PAGEREF _Toc58682767 \h </w:instrText>
-            </w:r>
-            <w:r>
-              <w:rPr>
-                <w:noProof/>
-                <w:webHidden/>
-              </w:rPr>
-            </w:r>
-            <w:r>
-              <w:rPr>
-                <w:noProof/>
-                <w:webHidden/>
-              </w:rPr>
-              <w:fldChar w:fldCharType="separate"/>
-            </w:r>
-            <w:r>
-              <w:rPr>
-                <w:noProof/>
-                <w:webHidden/>
-              </w:rPr>
-              <w:t>3</w:t>
-            </w:r>
-            <w:r>
-              <w:rPr>
-                <w:noProof/>
-                <w:webHidden/>
-              </w:rPr>
-              <w:fldChar w:fldCharType="end"/>
-            </w:r>
-          </w:hyperlink>
-        </w:p>
-        <w:p>
-          <w:r>
             <w:fldChar w:fldCharType="end"/>
           </w:r>
         </w:p>
@@ -342,60 +98,56 @@
       <w:pPr>
         <w:pStyle w:val="Heading1"/>
       </w:pPr>
-      <w:bookmarkStart w:id="0" w:name="data"/>
-      <w:bookmarkStart w:id="1" w:name="_Toc58682764"/>
-      <w:r>
-        <w:t>Data</w:t>
-      </w:r>
-      <w:bookmarkEnd w:id="0"/>
-      <w:bookmarkEnd w:id="1"/>
+      <w:bookmarkStart w:id="20" w:name="data"/>
+      <w:r>
+        <w:t xml:space="preserve">Data</w:t>
+      </w:r>
+      <w:bookmarkEnd w:id="20"/>
     </w:p>
     <w:p>
       <w:pPr>
         <w:pStyle w:val="FirstParagraph"/>
       </w:pPr>
       <w:r>
-        <w:t xml:space="preserve">The findings below are drawn from studies using the </w:t>
+        <w:t xml:space="preserve">The findings below are drawn from studies using the</w:t>
+      </w:r>
+      <w:r>
+        <w:t xml:space="preserve"> </w:t>
       </w:r>
       <w:r>
         <w:rPr>
           <w:i/>
         </w:rPr>
-        <w:t>Multiple Indicator Cluster Surveys</w:t>
+        <w:t xml:space="preserve">Multiple Indicator Cluster Surveys</w:t>
       </w:r>
       <w:r>
         <w:t xml:space="preserve"> </w:t>
       </w:r>
       <w:r>
-        <w:t>(MICS) conducted by UNICEF. Data include more than 200,000 families from approximately 60 Low and Middle Income (LMICS) worldwide.</w:t>
+        <w:t xml:space="preserve">(MICS) conducted by UNICEF. Data include more than 200,000 families from approximately 60 Low and Middle Income (LMICS) worldwide.</w:t>
       </w:r>
     </w:p>
     <w:p>
       <w:pPr>
         <w:pStyle w:val="CaptionedFigure"/>
       </w:pPr>
-      <w:bookmarkStart w:id="2" w:name="_GoBack"/>
-      <w:r>
-        <w:rPr>
-          <w:noProof/>
-        </w:rPr>
+      <w:r>
         <w:drawing>
-          <wp:inline distT="0" distB="0" distL="0" distR="0">
-            <wp:extent cx="2592593" cy="1828800"/>
-            <wp:effectExtent l="0" t="0" r="0" b="0"/>
-            <wp:docPr id="1" name="Picture" descr="Countries in MICS"/>
-            <wp:cNvGraphicFramePr/>
-            <a:graphic xmlns:a="http://schemas.openxmlformats.org/drawingml/2006/main">
+          <wp:inline>
+            <wp:extent cx="5943600" cy="3820885"/>
+            <wp:effectExtent b="0" l="0" r="0" t="0"/>
+            <wp:docPr descr="Countries in MICS" title="" id="1" name="Picture"/>
+            <a:graphic>
               <a:graphicData uri="http://schemas.openxmlformats.org/drawingml/2006/picture">
-                <pic:pic xmlns:pic="http://schemas.openxmlformats.org/drawingml/2006/picture">
+                <pic:pic>
                   <pic:nvPicPr>
-                    <pic:cNvPr id="0" name="Picture" descr="MICScountries.png"/>
+                    <pic:cNvPr descr="MICScountries.png" id="0" name="Picture"/>
                     <pic:cNvPicPr>
-                      <a:picLocks noChangeAspect="1" noChangeArrowheads="1"/>
+                      <a:picLocks noChangeArrowheads="1" noChangeAspect="1"/>
                     </pic:cNvPicPr>
                   </pic:nvPicPr>
                   <pic:blipFill>
-                    <a:blip r:embed="rId7"/>
+                    <a:blip r:embed="rId21"/>
                     <a:stretch>
                       <a:fillRect/>
                     </a:stretch>
@@ -403,7 +155,7 @@
                   <pic:spPr bwMode="auto">
                     <a:xfrm>
                       <a:off x="0" y="0"/>
-                      <a:ext cx="2625470" cy="1851991"/>
+                      <a:ext cx="5943600" cy="3820885"/>
                     </a:xfrm>
                     <a:prstGeom prst="rect">
                       <a:avLst/>
@@ -421,194 +173,177 @@
           </wp:inline>
         </w:drawing>
       </w:r>
-      <w:bookmarkEnd w:id="2"/>
     </w:p>
     <w:p>
       <w:pPr>
         <w:pStyle w:val="ImageCaption"/>
       </w:pPr>
       <w:r>
-        <w:t>Countries in MICS</w:t>
+        <w:t xml:space="preserve">Countries in MICS</w:t>
       </w:r>
     </w:p>
     <w:p>
       <w:pPr>
         <w:pStyle w:val="Heading1"/>
       </w:pPr>
-      <w:bookmarkStart w:id="3" w:name="analysis"/>
-      <w:bookmarkStart w:id="4" w:name="_Toc58682765"/>
-      <w:r>
-        <w:t>Analysis</w:t>
-      </w:r>
-      <w:bookmarkEnd w:id="3"/>
-      <w:bookmarkEnd w:id="4"/>
+      <w:bookmarkStart w:id="22" w:name="analysis"/>
+      <w:r>
+        <w:t xml:space="preserve">Analysis</w:t>
+      </w:r>
+      <w:bookmarkEnd w:id="22"/>
     </w:p>
     <w:p>
       <w:pPr>
         <w:pStyle w:val="FirstParagraph"/>
       </w:pPr>
       <w:r>
-        <w:t>The statistical methods employed in this work consist of various forms of multilevel models whic</w:t>
-      </w:r>
-      <w:r>
-        <w:t>h are able to synthesize results across samples from multiple sources. Thus these findings are applicable to a wide variety of cultures and contexts from around the globe.</w:t>
+        <w:t xml:space="preserve">The statistical methods employed in this work consist of various forms of multilevel models which are able to synthesize results across samples from multiple sources. Thus these findings are applicable to a wide variety of cultures and contexts from around the globe.</w:t>
       </w:r>
     </w:p>
     <w:p>
       <w:pPr>
         <w:pStyle w:val="Heading1"/>
       </w:pPr>
-      <w:bookmarkStart w:id="5" w:name="findings"/>
-      <w:bookmarkStart w:id="6" w:name="_Toc58682766"/>
-      <w:r>
-        <w:lastRenderedPageBreak/>
-        <w:t>Findings</w:t>
-      </w:r>
-      <w:bookmarkEnd w:id="5"/>
-      <w:bookmarkEnd w:id="6"/>
+      <w:bookmarkStart w:id="23" w:name="findings"/>
+      <w:r>
+        <w:t xml:space="preserve">Findings</w:t>
+      </w:r>
+      <w:bookmarkEnd w:id="23"/>
     </w:p>
     <w:p>
       <w:pPr>
         <w:pStyle w:val="Compact"/>
         <w:numPr>
+          <w:numId w:val="1001"/>
           <w:ilvl w:val="0"/>
-          <w:numId w:val="12"/>
         </w:numPr>
       </w:pPr>
       <w:r>
-        <w:t>When studied in global context, across a wide variety of Low and Middle Inc</w:t>
-      </w:r>
-      <w:r>
-        <w:t>ome Countries (LMICs), physical punishment (spanking) is associated with decreases in child socio-emotional development, and particularly with increases in child aggression.</w:t>
+        <w:t xml:space="preserve">When studied in global context, across a wide variety of Low and Middle Income Countries (LMICs), physical punishment (spanking) is associated with decreases in child socio-emotional development, and particularly with increases in child aggression.</w:t>
       </w:r>
     </w:p>
     <w:p>
       <w:pPr>
         <w:pStyle w:val="Compact"/>
         <w:numPr>
+          <w:numId w:val="1001"/>
           <w:ilvl w:val="0"/>
-          <w:numId w:val="12"/>
         </w:numPr>
       </w:pPr>
       <w:r>
-        <w:t>There is some variation in the effects of parental discipline (including spanking)</w:t>
-      </w:r>
-      <w:r>
-        <w:t>, on child well-being, but across countries, the effects of parental discipline (including spanking) are remarkably consistent.</w:t>
+        <w:t xml:space="preserve">There is some variation in the effects of parental discipline (including spanking), on child well-being, but across countries, the effects of parental discipline (including spanking) are remarkably consistent.</w:t>
       </w:r>
     </w:p>
     <w:p>
       <w:pPr>
         <w:pStyle w:val="Compact"/>
         <w:numPr>
+          <w:numId w:val="1001"/>
           <w:ilvl w:val="0"/>
-          <w:numId w:val="12"/>
         </w:numPr>
       </w:pPr>
       <w:r>
-        <w:t>Country level norms seem to have an association with child outcomes. In countries where spanking is more normative, child aggres</w:t>
-      </w:r>
-      <w:r>
-        <w:t>sion is higher.</w:t>
+        <w:t xml:space="preserve">Country level norms seem to have an association with child outcomes. In countries where spanking is more normative, child aggression is higher.</w:t>
       </w:r>
     </w:p>
     <w:p>
       <w:pPr>
         <w:pStyle w:val="Compact"/>
         <w:numPr>
+          <w:numId w:val="1001"/>
           <w:ilvl w:val="0"/>
-          <w:numId w:val="12"/>
         </w:numPr>
       </w:pPr>
       <w:r>
-        <w:t>Positive disciplinary strategies are generally associated with improvements in child well-being and should therefore be recommended.</w:t>
+        <w:t xml:space="preserve">Positive disciplinary strategies are generally associated with improvements in child well-being and should therefore be recommended.</w:t>
       </w:r>
     </w:p>
     <w:p>
       <w:pPr>
         <w:pStyle w:val="Heading1"/>
       </w:pPr>
-      <w:bookmarkStart w:id="7" w:name="references"/>
-      <w:bookmarkStart w:id="8" w:name="_Toc58682767"/>
-      <w:r>
-        <w:t>References</w:t>
-      </w:r>
-      <w:bookmarkEnd w:id="7"/>
-      <w:bookmarkEnd w:id="8"/>
+      <w:bookmarkStart w:id="24" w:name="references"/>
+      <w:r>
+        <w:t xml:space="preserve">References</w:t>
+      </w:r>
+      <w:bookmarkEnd w:id="24"/>
     </w:p>
+    <w:bookmarkStart w:id="29" w:name="refs"/>
+    <w:bookmarkStart w:id="25" w:name="ref-Grogan-Kaylor2020"/>
     <w:p>
       <w:pPr>
         <w:pStyle w:val="Bibliography"/>
       </w:pPr>
-      <w:bookmarkStart w:id="9" w:name="ref-Grogan-Kaylor2020"/>
-      <w:bookmarkStart w:id="10" w:name="refs"/>
-      <w:r>
-        <w:t xml:space="preserve">Grogan-Kaylor, Andrew C., Berenice Castillo, Garrett T. Pace, Kaitlin P. Ward, Julie Ma, Shawna </w:t>
-      </w:r>
-      <w:r>
-        <w:t xml:space="preserve">J. Lee, and Heather Knauer. 2020. “Global Perspectives on Positive and Negative Parenting: A Bayesian Multilevel Analysis.” </w:t>
+      <w:r>
+        <w:t xml:space="preserve">Grogan-Kaylor, Andrew C., Berenice Castillo, Garrett T. Pace, Kaitlin P. Ward, Julie Ma, Shawna J. Lee, and Heather Knauer. 2020. “Global Perspectives on Positive and Negative Parenting: A Bayesian Multilevel Analysis.”</w:t>
+      </w:r>
+      <w:r>
+        <w:t xml:space="preserve"> </w:t>
       </w:r>
       <w:r>
         <w:rPr>
           <w:i/>
         </w:rPr>
-        <w:t>International Journal of Behavioral Development</w:t>
-      </w:r>
-      <w:r>
-        <w:t>.</w:t>
+        <w:t xml:space="preserve">International Journal of Behavioral Development</w:t>
+      </w:r>
+      <w:r>
+        <w:t xml:space="preserve">.</w:t>
       </w:r>
     </w:p>
+    <w:bookmarkEnd w:id="25"/>
+    <w:bookmarkStart w:id="27" w:name="ref-Pace2019"/>
     <w:p>
       <w:pPr>
         <w:pStyle w:val="Bibliography"/>
       </w:pPr>
-      <w:bookmarkStart w:id="11" w:name="ref-Pace2019"/>
-      <w:bookmarkEnd w:id="9"/>
-      <w:r>
-        <w:t>Pace, Garrett T., Shawna J. Lee, and Andrew Grogan-Kaylor. 2019. “Spanking and youn</w:t>
-      </w:r>
-      <w:r>
-        <w:t xml:space="preserve">g children’s socioemotional development in low- and middle-income countries.” </w:t>
+      <w:r>
+        <w:t xml:space="preserve">Pace, Garrett T., Shawna J. Lee, and Andrew Grogan-Kaylor. 2019. “Spanking and young children’s socioemotional development in low- and middle-income countries.”</w:t>
+      </w:r>
+      <w:r>
+        <w:t xml:space="preserve"> </w:t>
       </w:r>
       <w:r>
         <w:rPr>
           <w:i/>
         </w:rPr>
-        <w:t>Child Abuse and Neglect</w:t>
-      </w:r>
-      <w:r>
-        <w:t xml:space="preserve"> 88: 84–95. </w:t>
-      </w:r>
-      <w:hyperlink r:id="rId8">
+        <w:t xml:space="preserve">Child Abuse and Neglect</w:t>
+      </w:r>
+      <w:r>
+        <w:t xml:space="preserve"> </w:t>
+      </w:r>
+      <w:r>
+        <w:t xml:space="preserve">88: 84–95.</w:t>
+      </w:r>
+      <w:r>
+        <w:t xml:space="preserve"> </w:t>
+      </w:r>
+      <w:hyperlink r:id="rId26">
         <w:r>
           <w:rPr>
             <w:rStyle w:val="Hyperlink"/>
           </w:rPr>
-          <w:t>https://doi.org/10.1016/j.chiabu.2018.11.003</w:t>
+          <w:t xml:space="preserve">https://doi.org/10.1016/j.chiabu.2018.11.003</w:t>
         </w:r>
       </w:hyperlink>
       <w:r>
-        <w:t>.</w:t>
+        <w:t xml:space="preserve">.</w:t>
       </w:r>
     </w:p>
+    <w:bookmarkEnd w:id="27"/>
+    <w:bookmarkStart w:id="28" w:name="ref-Ward"/>
     <w:p>
       <w:pPr>
         <w:pStyle w:val="Bibliography"/>
       </w:pPr>
-      <w:bookmarkStart w:id="12" w:name="ref-Ward"/>
-      <w:bookmarkEnd w:id="11"/>
-      <w:r>
-        <w:t>Ward, Kaitlin P., Andrew C. Groga</w:t>
-      </w:r>
-      <w:r>
-        <w:t>n-Kaylor, Shawna J. Lee, Julie Ma, and Garrett T. Pace. n.d. “Associations Between 11 Forms of Discipline and Child Outcomes Across 60 Low- and Middle-Income Countries.”</w:t>
-      </w:r>
-      <w:bookmarkEnd w:id="10"/>
-      <w:bookmarkEnd w:id="12"/>
+      <w:r>
+        <w:t xml:space="preserve">Ward, Kaitlin P., Andrew C. Grogan-Kaylor, Shawna J. Lee, Julie Ma, and Garrett T. Pace. n.d. “Associations Between 11 Forms of Discipline and Child Outcomes Across 60 Low- and Middle-Income Countries.”</w:t>
+      </w:r>
     </w:p>
+    <w:bookmarkEnd w:id="28"/>
+    <w:bookmarkEnd w:id="29"/>
     <w:sectPr>
-      <w:footerReference w:type="even" r:id="rId9"/>
-      <w:footerReference w:type="default" r:id="rId10"/>
+      <w:footerReference w:type="even" r:id="rId10"/>
+      <w:footerReference w:type="default" r:id="rId9"/>
       <w:pgSz w:w="12240" w:h="15840"/>
       <w:pgMar w:top="1440" w:right="1440" w:bottom="1440" w:left="1440" w:header="720" w:footer="720" w:gutter="0"/>
       <w:cols w:space="720"/>
@@ -618,33 +353,12 @@
 </w:document>
 </file>
 
-<file path=word/endnotes.xml><?xml version="1.0" encoding="utf-8"?>
-<w:endnotes xmlns:wpc="http://schemas.microsoft.com/office/word/2010/wordprocessingCanvas" xmlns:cx="http://schemas.microsoft.com/office/drawing/2014/chartex" xmlns:cx1="http://schemas.microsoft.com/office/drawing/2015/9/8/chartex" xmlns:mc="http://schemas.openxmlformats.org/markup-compatibility/2006" xmlns:o="urn:schemas-microsoft-com:office:office" xmlns:r="http://schemas.openxmlformats.org/officeDocument/2006/relationships" xmlns:m="http://schemas.openxmlformats.org/officeDocument/2006/math" xmlns:v="urn:schemas-microsoft-com:vml" xmlns:wp14="http://schemas.microsoft.com/office/word/2010/wordprocessingDrawing" xmlns:wp="http://schemas.openxmlformats.org/drawingml/2006/wordprocessingDrawing" xmlns:w10="urn:schemas-microsoft-com:office:word" xmlns:w="http://schemas.openxmlformats.org/wordprocessingml/2006/main" xmlns:w14="http://schemas.microsoft.com/office/word/2010/wordml" xmlns:w15="http://schemas.microsoft.com/office/word/2012/wordml" xmlns:w16se="http://schemas.microsoft.com/office/word/2015/wordml/symex" xmlns:wpg="http://schemas.microsoft.com/office/word/2010/wordprocessingGroup" xmlns:wpi="http://schemas.microsoft.com/office/word/2010/wordprocessingInk" xmlns:wne="http://schemas.microsoft.com/office/word/2006/wordml" xmlns:wps="http://schemas.microsoft.com/office/word/2010/wordprocessingShape" mc:Ignorable="w14 w15 w16se wp14">
-  <w:endnote w:type="separator" w:id="-1">
-    <w:p>
-      <w:pPr>
-        <w:spacing w:after="0"/>
-      </w:pPr>
-      <w:r>
-        <w:separator/>
-      </w:r>
-    </w:p>
-  </w:endnote>
-  <w:endnote w:type="continuationSeparator" w:id="0">
-    <w:p>
-      <w:pPr>
-        <w:spacing w:after="0"/>
-      </w:pPr>
-      <w:r>
-        <w:continuationSeparator/>
-      </w:r>
-    </w:p>
-  </w:endnote>
-</w:endnotes>
+<file path=word/comments.xml><?xml version="1.0" encoding="utf-8"?>
+<w:comments xmlns:w="http://schemas.openxmlformats.org/wordprocessingml/2006/main" xmlns:m="http://schemas.openxmlformats.org/officeDocument/2006/math" xmlns:r="http://schemas.openxmlformats.org/officeDocument/2006/relationships" xmlns:o="urn:schemas-microsoft-com:office:office" xmlns:v="urn:schemas-microsoft-com:vml" xmlns:w10="urn:schemas-microsoft-com:office:word" xmlns:a="http://schemas.openxmlformats.org/drawingml/2006/main" xmlns:pic="http://schemas.openxmlformats.org/drawingml/2006/picture" xmlns:wp="http://schemas.openxmlformats.org/drawingml/2006/wordprocessingDrawing"/>
 </file>
 
 <file path=word/footer1.xml><?xml version="1.0" encoding="utf-8"?>
-<w:ftr xmlns:wpc="http://schemas.microsoft.com/office/word/2010/wordprocessingCanvas" xmlns:cx="http://schemas.microsoft.com/office/drawing/2014/chartex" xmlns:cx1="http://schemas.microsoft.com/office/drawing/2015/9/8/chartex" xmlns:mc="http://schemas.openxmlformats.org/markup-compatibility/2006" xmlns:o="urn:schemas-microsoft-com:office:office" xmlns:r="http://schemas.openxmlformats.org/officeDocument/2006/relationships" xmlns:m="http://schemas.openxmlformats.org/officeDocument/2006/math" xmlns:v="urn:schemas-microsoft-com:vml" xmlns:wp14="http://schemas.microsoft.com/office/word/2010/wordprocessingDrawing" xmlns:wp="http://schemas.openxmlformats.org/drawingml/2006/wordprocessingDrawing" xmlns:w10="urn:schemas-microsoft-com:office:word" xmlns:w="http://schemas.openxmlformats.org/wordprocessingml/2006/main" xmlns:w14="http://schemas.microsoft.com/office/word/2010/wordml" xmlns:w15="http://schemas.microsoft.com/office/word/2012/wordml" xmlns:w16se="http://schemas.microsoft.com/office/word/2015/wordml/symex" xmlns:wpg="http://schemas.microsoft.com/office/word/2010/wordprocessingGroup" xmlns:wpi="http://schemas.microsoft.com/office/word/2010/wordprocessingInk" xmlns:wne="http://schemas.microsoft.com/office/word/2006/wordml" xmlns:wps="http://schemas.microsoft.com/office/word/2010/wordprocessingShape" mc:Ignorable="w14 w15 w16se wp14">
+<w:ftr xmlns:wpc="http://schemas.microsoft.com/office/word/2010/wordprocessingCanvas" xmlns:cx="http://schemas.microsoft.com/office/drawing/2014/chartex" xmlns:cx1="http://schemas.microsoft.com/office/drawing/2015/9/8/chartex" xmlns:cx2="http://schemas.microsoft.com/office/drawing/2015/10/21/chartex" xmlns:cx3="http://schemas.microsoft.com/office/drawing/2016/5/9/chartex" xmlns:cx4="http://schemas.microsoft.com/office/drawing/2016/5/10/chartex" xmlns:cx5="http://schemas.microsoft.com/office/drawing/2016/5/11/chartex" xmlns:cx6="http://schemas.microsoft.com/office/drawing/2016/5/12/chartex" xmlns:cx7="http://schemas.microsoft.com/office/drawing/2016/5/13/chartex" xmlns:cx8="http://schemas.microsoft.com/office/drawing/2016/5/14/chartex" xmlns:mc="http://schemas.openxmlformats.org/markup-compatibility/2006" xmlns:aink="http://schemas.microsoft.com/office/drawing/2016/ink" xmlns:am3d="http://schemas.microsoft.com/office/drawing/2017/model3d" xmlns:o="urn:schemas-microsoft-com:office:office" xmlns:r="http://schemas.openxmlformats.org/officeDocument/2006/relationships" xmlns:m="http://schemas.openxmlformats.org/officeDocument/2006/math" xmlns:v="urn:schemas-microsoft-com:vml" xmlns:wp14="http://schemas.microsoft.com/office/word/2010/wordprocessingDrawing" xmlns:wp="http://schemas.openxmlformats.org/drawingml/2006/wordprocessingDrawing" xmlns:w10="urn:schemas-microsoft-com:office:word" xmlns:w="http://schemas.openxmlformats.org/wordprocessingml/2006/main" xmlns:w14="http://schemas.microsoft.com/office/word/2010/wordml" xmlns:w15="http://schemas.microsoft.com/office/word/2012/wordml" xmlns:w16cex="http://schemas.microsoft.com/office/word/2018/wordml/cex" xmlns:w16cid="http://schemas.microsoft.com/office/word/2016/wordml/cid" xmlns:w16="http://schemas.microsoft.com/office/word/2018/wordml" xmlns:w16se="http://schemas.microsoft.com/office/word/2015/wordml/symex" xmlns:wpg="http://schemas.microsoft.com/office/word/2010/wordprocessingGroup" xmlns:wpi="http://schemas.microsoft.com/office/word/2010/wordprocessingInk" xmlns:wne="http://schemas.microsoft.com/office/word/2006/wordml" xmlns:wps="http://schemas.microsoft.com/office/word/2010/wordprocessingShape" mc:Ignorable="w14 w15 w16se w16cid w16 w16cex wp14">
   <w:sdt>
     <w:sdtPr>
       <w:rPr>
@@ -686,19 +400,6 @@
           <w:rPr>
             <w:rStyle w:val="PageNumber"/>
           </w:rPr>
-          <w:fldChar w:fldCharType="separate"/>
-        </w:r>
-        <w:r>
-          <w:rPr>
-            <w:rStyle w:val="PageNumber"/>
-            <w:noProof/>
-          </w:rPr>
-          <w:t>3</w:t>
-        </w:r>
-        <w:r>
-          <w:rPr>
-            <w:rStyle w:val="PageNumber"/>
-          </w:rPr>
           <w:fldChar w:fldCharType="end"/>
         </w:r>
       </w:p>
@@ -713,7 +414,7 @@
 </file>
 
 <file path=word/footer2.xml><?xml version="1.0" encoding="utf-8"?>
-<w:ftr xmlns:wpc="http://schemas.microsoft.com/office/word/2010/wordprocessingCanvas" xmlns:cx="http://schemas.microsoft.com/office/drawing/2014/chartex" xmlns:cx1="http://schemas.microsoft.com/office/drawing/2015/9/8/chartex" xmlns:mc="http://schemas.openxmlformats.org/markup-compatibility/2006" xmlns:o="urn:schemas-microsoft-com:office:office" xmlns:r="http://schemas.openxmlformats.org/officeDocument/2006/relationships" xmlns:m="http://schemas.openxmlformats.org/officeDocument/2006/math" xmlns:v="urn:schemas-microsoft-com:vml" xmlns:wp14="http://schemas.microsoft.com/office/word/2010/wordprocessingDrawing" xmlns:wp="http://schemas.openxmlformats.org/drawingml/2006/wordprocessingDrawing" xmlns:w10="urn:schemas-microsoft-com:office:word" xmlns:w="http://schemas.openxmlformats.org/wordprocessingml/2006/main" xmlns:w14="http://schemas.microsoft.com/office/word/2010/wordml" xmlns:w15="http://schemas.microsoft.com/office/word/2012/wordml" xmlns:w16se="http://schemas.microsoft.com/office/word/2015/wordml/symex" xmlns:wpg="http://schemas.microsoft.com/office/word/2010/wordprocessingGroup" xmlns:wpi="http://schemas.microsoft.com/office/word/2010/wordprocessingInk" xmlns:wne="http://schemas.microsoft.com/office/word/2006/wordml" xmlns:wps="http://schemas.microsoft.com/office/word/2010/wordprocessingShape" mc:Ignorable="w14 w15 w16se wp14">
+<w:ftr xmlns:wpc="http://schemas.microsoft.com/office/word/2010/wordprocessingCanvas" xmlns:cx="http://schemas.microsoft.com/office/drawing/2014/chartex" xmlns:cx1="http://schemas.microsoft.com/office/drawing/2015/9/8/chartex" xmlns:cx2="http://schemas.microsoft.com/office/drawing/2015/10/21/chartex" xmlns:cx3="http://schemas.microsoft.com/office/drawing/2016/5/9/chartex" xmlns:cx4="http://schemas.microsoft.com/office/drawing/2016/5/10/chartex" xmlns:cx5="http://schemas.microsoft.com/office/drawing/2016/5/11/chartex" xmlns:cx6="http://schemas.microsoft.com/office/drawing/2016/5/12/chartex" xmlns:cx7="http://schemas.microsoft.com/office/drawing/2016/5/13/chartex" xmlns:cx8="http://schemas.microsoft.com/office/drawing/2016/5/14/chartex" xmlns:mc="http://schemas.openxmlformats.org/markup-compatibility/2006" xmlns:aink="http://schemas.microsoft.com/office/drawing/2016/ink" xmlns:am3d="http://schemas.microsoft.com/office/drawing/2017/model3d" xmlns:o="urn:schemas-microsoft-com:office:office" xmlns:r="http://schemas.openxmlformats.org/officeDocument/2006/relationships" xmlns:m="http://schemas.openxmlformats.org/officeDocument/2006/math" xmlns:v="urn:schemas-microsoft-com:vml" xmlns:wp14="http://schemas.microsoft.com/office/word/2010/wordprocessingDrawing" xmlns:wp="http://schemas.openxmlformats.org/drawingml/2006/wordprocessingDrawing" xmlns:w10="urn:schemas-microsoft-com:office:word" xmlns:w="http://schemas.openxmlformats.org/wordprocessingml/2006/main" xmlns:w14="http://schemas.microsoft.com/office/word/2010/wordml" xmlns:w15="http://schemas.microsoft.com/office/word/2012/wordml" xmlns:w16cex="http://schemas.microsoft.com/office/word/2018/wordml/cex" xmlns:w16cid="http://schemas.microsoft.com/office/word/2016/wordml/cid" xmlns:w16="http://schemas.microsoft.com/office/word/2018/wordml" xmlns:w16se="http://schemas.microsoft.com/office/word/2015/wordml/symex" xmlns:wpg="http://schemas.microsoft.com/office/word/2010/wordprocessingGroup" xmlns:wpi="http://schemas.microsoft.com/office/word/2010/wordprocessingInk" xmlns:wne="http://schemas.microsoft.com/office/word/2006/wordml" xmlns:wps="http://schemas.microsoft.com/office/word/2010/wordprocessingShape" mc:Ignorable="w14 w15 w16se w16cid w16 w16cex wp14">
   <w:sdt>
     <w:sdtPr>
       <w:rPr>
@@ -782,18 +483,18 @@
 </file>
 
 <file path=word/footnotes.xml><?xml version="1.0" encoding="utf-8"?>
-<w:footnotes xmlns:wpc="http://schemas.microsoft.com/office/word/2010/wordprocessingCanvas" xmlns:cx="http://schemas.microsoft.com/office/drawing/2014/chartex" xmlns:cx1="http://schemas.microsoft.com/office/drawing/2015/9/8/chartex" xmlns:mc="http://schemas.openxmlformats.org/markup-compatibility/2006" xmlns:o="urn:schemas-microsoft-com:office:office" xmlns:r="http://schemas.openxmlformats.org/officeDocument/2006/relationships" xmlns:m="http://schemas.openxmlformats.org/officeDocument/2006/math" xmlns:v="urn:schemas-microsoft-com:vml" xmlns:wp14="http://schemas.microsoft.com/office/word/2010/wordprocessingDrawing" xmlns:wp="http://schemas.openxmlformats.org/drawingml/2006/wordprocessingDrawing" xmlns:w10="urn:schemas-microsoft-com:office:word" xmlns:w="http://schemas.openxmlformats.org/wordprocessingml/2006/main" xmlns:w14="http://schemas.microsoft.com/office/word/2010/wordml" xmlns:w15="http://schemas.microsoft.com/office/word/2012/wordml" xmlns:w16se="http://schemas.microsoft.com/office/word/2015/wordml/symex" xmlns:wpg="http://schemas.microsoft.com/office/word/2010/wordprocessingGroup" xmlns:wpi="http://schemas.microsoft.com/office/word/2010/wordprocessingInk" xmlns:wne="http://schemas.microsoft.com/office/word/2006/wordml" xmlns:wps="http://schemas.microsoft.com/office/word/2010/wordprocessingShape" mc:Ignorable="w14 w15 w16se wp14">
+<w:footnotes xmlns:w="http://schemas.openxmlformats.org/wordprocessingml/2006/main" xmlns:m="http://schemas.openxmlformats.org/officeDocument/2006/math" xmlns:r="http://schemas.openxmlformats.org/officeDocument/2006/relationships" xmlns:o="urn:schemas-microsoft-com:office:office" xmlns:v="urn:schemas-microsoft-com:vml" xmlns:w10="urn:schemas-microsoft-com:office:word" xmlns:a="http://schemas.openxmlformats.org/drawingml/2006/main" xmlns:pic="http://schemas.openxmlformats.org/drawingml/2006/picture" xmlns:wp="http://schemas.openxmlformats.org/drawingml/2006/wordprocessingDrawing">
+  <w:footnote w:type="continuationSeparator" w:id="0">
+    <w:p>
+      <w:r>
+        <w:continuationSeparator/>
+      </w:r>
+    </w:p>
+  </w:footnote>
   <w:footnote w:type="separator" w:id="-1">
     <w:p>
       <w:r>
         <w:separator/>
-      </w:r>
-    </w:p>
-  </w:footnote>
-  <w:footnote w:type="continuationSeparator" w:id="0">
-    <w:p>
-      <w:r>
-        <w:continuationSeparator/>
       </w:r>
     </w:p>
   </w:footnote>
@@ -801,112 +502,8 @@
 </file>
 
 <file path=word/numbering.xml><?xml version="1.0" encoding="utf-8"?>
-<w:numbering xmlns:wpc="http://schemas.microsoft.com/office/word/2010/wordprocessingCanvas" xmlns:cx="http://schemas.microsoft.com/office/drawing/2014/chartex" xmlns:cx1="http://schemas.microsoft.com/office/drawing/2015/9/8/chartex" xmlns:mc="http://schemas.openxmlformats.org/markup-compatibility/2006" xmlns:o="urn:schemas-microsoft-com:office:office" xmlns:r="http://schemas.openxmlformats.org/officeDocument/2006/relationships" xmlns:m="http://schemas.openxmlformats.org/officeDocument/2006/math" xmlns:v="urn:schemas-microsoft-com:vml" xmlns:wp14="http://schemas.microsoft.com/office/word/2010/wordprocessingDrawing" xmlns:wp="http://schemas.openxmlformats.org/drawingml/2006/wordprocessingDrawing" xmlns:w10="urn:schemas-microsoft-com:office:word" xmlns:w="http://schemas.openxmlformats.org/wordprocessingml/2006/main" xmlns:w14="http://schemas.microsoft.com/office/word/2010/wordml" xmlns:w15="http://schemas.microsoft.com/office/word/2012/wordml" xmlns:w16se="http://schemas.microsoft.com/office/word/2015/wordml/symex" xmlns:wpg="http://schemas.microsoft.com/office/word/2010/wordprocessingGroup" xmlns:wpi="http://schemas.microsoft.com/office/word/2010/wordprocessingInk" xmlns:wne="http://schemas.microsoft.com/office/word/2006/wordml" xmlns:wps="http://schemas.microsoft.com/office/word/2010/wordprocessingShape" mc:Ignorable="w14 w15 w16se wp14">
+<w:numbering xmlns:wpc="http://schemas.microsoft.com/office/word/2010/wordprocessingCanvas" xmlns:cx="http://schemas.microsoft.com/office/drawing/2014/chartex" xmlns:cx1="http://schemas.microsoft.com/office/drawing/2015/9/8/chartex" xmlns:cx2="http://schemas.microsoft.com/office/drawing/2015/10/21/chartex" xmlns:cx3="http://schemas.microsoft.com/office/drawing/2016/5/9/chartex" xmlns:cx4="http://schemas.microsoft.com/office/drawing/2016/5/10/chartex" xmlns:cx5="http://schemas.microsoft.com/office/drawing/2016/5/11/chartex" xmlns:cx6="http://schemas.microsoft.com/office/drawing/2016/5/12/chartex" xmlns:cx7="http://schemas.microsoft.com/office/drawing/2016/5/13/chartex" xmlns:cx8="http://schemas.microsoft.com/office/drawing/2016/5/14/chartex" xmlns:mc="http://schemas.openxmlformats.org/markup-compatibility/2006" xmlns:aink="http://schemas.microsoft.com/office/drawing/2016/ink" xmlns:am3d="http://schemas.microsoft.com/office/drawing/2017/model3d" xmlns:o="urn:schemas-microsoft-com:office:office" xmlns:r="http://schemas.openxmlformats.org/officeDocument/2006/relationships" xmlns:m="http://schemas.openxmlformats.org/officeDocument/2006/math" xmlns:v="urn:schemas-microsoft-com:vml" xmlns:wp14="http://schemas.microsoft.com/office/word/2010/wordprocessingDrawing" xmlns:wp="http://schemas.openxmlformats.org/drawingml/2006/wordprocessingDrawing" xmlns:w10="urn:schemas-microsoft-com:office:word" xmlns:w="http://schemas.openxmlformats.org/wordprocessingml/2006/main" xmlns:w14="http://schemas.microsoft.com/office/word/2010/wordml" xmlns:w15="http://schemas.microsoft.com/office/word/2012/wordml" xmlns:w16cex="http://schemas.microsoft.com/office/word/2018/wordml/cex" xmlns:w16cid="http://schemas.microsoft.com/office/word/2016/wordml/cid" xmlns:w16="http://schemas.microsoft.com/office/word/2018/wordml" xmlns:w16se="http://schemas.microsoft.com/office/word/2015/wordml/symex" xmlns:wpg="http://schemas.microsoft.com/office/word/2010/wordprocessingGroup" xmlns:wpi="http://schemas.microsoft.com/office/word/2010/wordprocessingInk" xmlns:wne="http://schemas.microsoft.com/office/word/2006/wordml" xmlns:wps="http://schemas.microsoft.com/office/word/2010/wordprocessingShape" mc:Ignorable="w14 w15 w16se w16cid w16 w16cex wp14">
   <w:abstractNum w:abstractNumId="0" w15:restartNumberingAfterBreak="0">
-    <w:nsid w:val="EA454B4C"/>
-    <w:multiLevelType w:val="multilevel"/>
-    <w:tmpl w:val="4456E26E"/>
-    <w:lvl w:ilvl="0">
-      <w:numFmt w:val="bullet"/>
-      <w:lvlText w:val="•"/>
-      <w:lvlJc w:val="left"/>
-      <w:pPr>
-        <w:tabs>
-          <w:tab w:val="num" w:pos="0"/>
-        </w:tabs>
-        <w:ind w:left="480" w:hanging="480"/>
-      </w:pPr>
-    </w:lvl>
-    <w:lvl w:ilvl="1">
-      <w:numFmt w:val="bullet"/>
-      <w:lvlText w:val="–"/>
-      <w:lvlJc w:val="left"/>
-      <w:pPr>
-        <w:tabs>
-          <w:tab w:val="num" w:pos="720"/>
-        </w:tabs>
-        <w:ind w:left="1200" w:hanging="480"/>
-      </w:pPr>
-    </w:lvl>
-    <w:lvl w:ilvl="2">
-      <w:numFmt w:val="bullet"/>
-      <w:lvlText w:val="•"/>
-      <w:lvlJc w:val="left"/>
-      <w:pPr>
-        <w:tabs>
-          <w:tab w:val="num" w:pos="1440"/>
-        </w:tabs>
-        <w:ind w:left="1920" w:hanging="480"/>
-      </w:pPr>
-    </w:lvl>
-    <w:lvl w:ilvl="3">
-      <w:numFmt w:val="bullet"/>
-      <w:lvlText w:val="–"/>
-      <w:lvlJc w:val="left"/>
-      <w:pPr>
-        <w:tabs>
-          <w:tab w:val="num" w:pos="2160"/>
-        </w:tabs>
-        <w:ind w:left="2640" w:hanging="480"/>
-      </w:pPr>
-    </w:lvl>
-    <w:lvl w:ilvl="4">
-      <w:numFmt w:val="bullet"/>
-      <w:lvlText w:val="•"/>
-      <w:lvlJc w:val="left"/>
-      <w:pPr>
-        <w:tabs>
-          <w:tab w:val="num" w:pos="2880"/>
-        </w:tabs>
-        <w:ind w:left="3360" w:hanging="480"/>
-      </w:pPr>
-    </w:lvl>
-    <w:lvl w:ilvl="5">
-      <w:numFmt w:val="bullet"/>
-      <w:lvlText w:val="–"/>
-      <w:lvlJc w:val="left"/>
-      <w:pPr>
-        <w:tabs>
-          <w:tab w:val="num" w:pos="3600"/>
-        </w:tabs>
-        <w:ind w:left="4080" w:hanging="480"/>
-      </w:pPr>
-    </w:lvl>
-    <w:lvl w:ilvl="6">
-      <w:numFmt w:val="bullet"/>
-      <w:lvlText w:val="•"/>
-      <w:lvlJc w:val="left"/>
-      <w:pPr>
-        <w:tabs>
-          <w:tab w:val="num" w:pos="4320"/>
-        </w:tabs>
-        <w:ind w:left="4800" w:hanging="480"/>
-      </w:pPr>
-    </w:lvl>
-    <w:lvl w:ilvl="7">
-      <w:numFmt w:val="bullet"/>
-      <w:lvlText w:val="–"/>
-      <w:lvlJc w:val="left"/>
-      <w:pPr>
-        <w:tabs>
-          <w:tab w:val="num" w:pos="5040"/>
-        </w:tabs>
-        <w:ind w:left="5520" w:hanging="480"/>
-      </w:pPr>
-    </w:lvl>
-    <w:lvl w:ilvl="8">
-      <w:numFmt w:val="bullet"/>
-      <w:lvlText w:val="•"/>
-      <w:lvlJc w:val="left"/>
-      <w:pPr>
-        <w:tabs>
-          <w:tab w:val="num" w:pos="5760"/>
-        </w:tabs>
-        <w:ind w:left="6240" w:hanging="480"/>
-      </w:pPr>
-    </w:lvl>
-  </w:abstractNum>
-  <w:abstractNum w:abstractNumId="1" w15:restartNumberingAfterBreak="0">
     <w:nsid w:val="FFFFFF7C"/>
     <w:multiLevelType w:val="singleLevel"/>
     <w:tmpl w:val="87B0E19C"/>
@@ -923,7 +520,7 @@
       </w:pPr>
     </w:lvl>
   </w:abstractNum>
-  <w:abstractNum w:abstractNumId="2" w15:restartNumberingAfterBreak="0">
+  <w:abstractNum w:abstractNumId="1" w15:restartNumberingAfterBreak="0">
     <w:nsid w:val="FFFFFF7D"/>
     <w:multiLevelType w:val="singleLevel"/>
     <w:tmpl w:val="379016AE"/>
@@ -940,7 +537,7 @@
       </w:pPr>
     </w:lvl>
   </w:abstractNum>
-  <w:abstractNum w:abstractNumId="3" w15:restartNumberingAfterBreak="0">
+  <w:abstractNum w:abstractNumId="2" w15:restartNumberingAfterBreak="0">
     <w:nsid w:val="FFFFFF7E"/>
     <w:multiLevelType w:val="singleLevel"/>
     <w:tmpl w:val="DFAA4294"/>
@@ -957,7 +554,7 @@
       </w:pPr>
     </w:lvl>
   </w:abstractNum>
-  <w:abstractNum w:abstractNumId="4" w15:restartNumberingAfterBreak="0">
+  <w:abstractNum w:abstractNumId="3" w15:restartNumberingAfterBreak="0">
     <w:nsid w:val="FFFFFF7F"/>
     <w:multiLevelType w:val="singleLevel"/>
     <w:tmpl w:val="A9A0F594"/>
@@ -974,7 +571,7 @@
       </w:pPr>
     </w:lvl>
   </w:abstractNum>
-  <w:abstractNum w:abstractNumId="5" w15:restartNumberingAfterBreak="0">
+  <w:abstractNum w:abstractNumId="4" w15:restartNumberingAfterBreak="0">
     <w:nsid w:val="FFFFFF80"/>
     <w:multiLevelType w:val="singleLevel"/>
     <w:tmpl w:val="FA7C1ECA"/>
@@ -994,7 +591,7 @@
       </w:rPr>
     </w:lvl>
   </w:abstractNum>
-  <w:abstractNum w:abstractNumId="6" w15:restartNumberingAfterBreak="0">
+  <w:abstractNum w:abstractNumId="5" w15:restartNumberingAfterBreak="0">
     <w:nsid w:val="FFFFFF81"/>
     <w:multiLevelType w:val="singleLevel"/>
     <w:tmpl w:val="10A022AC"/>
@@ -1014,7 +611,7 @@
       </w:rPr>
     </w:lvl>
   </w:abstractNum>
-  <w:abstractNum w:abstractNumId="7" w15:restartNumberingAfterBreak="0">
+  <w:abstractNum w:abstractNumId="6" w15:restartNumberingAfterBreak="0">
     <w:nsid w:val="FFFFFF82"/>
     <w:multiLevelType w:val="singleLevel"/>
     <w:tmpl w:val="1F041D4C"/>
@@ -1034,7 +631,7 @@
       </w:rPr>
     </w:lvl>
   </w:abstractNum>
-  <w:abstractNum w:abstractNumId="8" w15:restartNumberingAfterBreak="0">
+  <w:abstractNum w:abstractNumId="7" w15:restartNumberingAfterBreak="0">
     <w:nsid w:val="FFFFFF83"/>
     <w:multiLevelType w:val="singleLevel"/>
     <w:tmpl w:val="21A29210"/>
@@ -1054,7 +651,7 @@
       </w:rPr>
     </w:lvl>
   </w:abstractNum>
-  <w:abstractNum w:abstractNumId="9" w15:restartNumberingAfterBreak="0">
+  <w:abstractNum w:abstractNumId="8" w15:restartNumberingAfterBreak="0">
     <w:nsid w:val="FFFFFF88"/>
     <w:multiLevelType w:val="singleLevel"/>
     <w:tmpl w:val="AA46C56E"/>
@@ -1071,7 +668,7 @@
       </w:pPr>
     </w:lvl>
   </w:abstractNum>
-  <w:abstractNum w:abstractNumId="10" w15:restartNumberingAfterBreak="0">
+  <w:abstractNum w:abstractNumId="9" w15:restartNumberingAfterBreak="0">
     <w:nsid w:val="FFFFFF89"/>
     <w:multiLevelType w:val="singleLevel"/>
     <w:tmpl w:val="ED94D7F4"/>
@@ -1091,10 +688,9 @@
       </w:rPr>
     </w:lvl>
   </w:abstractNum>
-  <w:abstractNum w:abstractNumId="11" w15:restartNumberingAfterBreak="0">
-    <w:nsid w:val="2C1AE401"/>
+  <w:abstractNum w:abstractNumId="990">
+    <w:nsid w:val="2c1ae401"/>
     <w:multiLevelType w:val="multilevel"/>
-    <w:tmpl w:val="E57C7790"/>
     <w:lvl w:ilvl="0">
       <w:numFmt w:val="bullet"/>
       <w:lvlText w:val=" "/>
@@ -1195,47 +791,150 @@
       </w:pPr>
     </w:lvl>
   </w:abstractNum>
+  <w:abstractNum w:abstractNumId="991">
+    <w:nsid w:val="ea454b4c"/>
+    <w:multiLevelType w:val="multilevel"/>
+    <w:lvl w:ilvl="0">
+      <w:numFmt w:val="bullet"/>
+      <w:lvlText w:val="•"/>
+      <w:lvlJc w:val="left"/>
+      <w:pPr>
+        <w:tabs>
+          <w:tab w:val="num" w:pos="0"/>
+        </w:tabs>
+        <w:ind w:left="480" w:hanging="480"/>
+      </w:pPr>
+    </w:lvl>
+    <w:lvl w:ilvl="1">
+      <w:numFmt w:val="bullet"/>
+      <w:lvlText w:val="–"/>
+      <w:lvlJc w:val="left"/>
+      <w:pPr>
+        <w:tabs>
+          <w:tab w:val="num" w:pos="720"/>
+        </w:tabs>
+        <w:ind w:left="1200" w:hanging="480"/>
+      </w:pPr>
+    </w:lvl>
+    <w:lvl w:ilvl="2">
+      <w:numFmt w:val="bullet"/>
+      <w:lvlText w:val="•"/>
+      <w:lvlJc w:val="left"/>
+      <w:pPr>
+        <w:tabs>
+          <w:tab w:val="num" w:pos="1440"/>
+        </w:tabs>
+        <w:ind w:left="1920" w:hanging="480"/>
+      </w:pPr>
+    </w:lvl>
+    <w:lvl w:ilvl="3">
+      <w:numFmt w:val="bullet"/>
+      <w:lvlText w:val="–"/>
+      <w:lvlJc w:val="left"/>
+      <w:pPr>
+        <w:tabs>
+          <w:tab w:val="num" w:pos="2160"/>
+        </w:tabs>
+        <w:ind w:left="2640" w:hanging="480"/>
+      </w:pPr>
+    </w:lvl>
+    <w:lvl w:ilvl="4">
+      <w:numFmt w:val="bullet"/>
+      <w:lvlText w:val="•"/>
+      <w:lvlJc w:val="left"/>
+      <w:pPr>
+        <w:tabs>
+          <w:tab w:val="num" w:pos="2880"/>
+        </w:tabs>
+        <w:ind w:left="3360" w:hanging="480"/>
+      </w:pPr>
+    </w:lvl>
+    <w:lvl w:ilvl="5">
+      <w:numFmt w:val="bullet"/>
+      <w:lvlText w:val="–"/>
+      <w:lvlJc w:val="left"/>
+      <w:pPr>
+        <w:tabs>
+          <w:tab w:val="num" w:pos="3600"/>
+        </w:tabs>
+        <w:ind w:left="4080" w:hanging="480"/>
+      </w:pPr>
+    </w:lvl>
+    <w:lvl w:ilvl="6">
+      <w:numFmt w:val="bullet"/>
+      <w:lvlText w:val="•"/>
+      <w:lvlJc w:val="left"/>
+      <w:pPr>
+        <w:tabs>
+          <w:tab w:val="num" w:pos="4320"/>
+        </w:tabs>
+        <w:ind w:left="4800" w:hanging="480"/>
+      </w:pPr>
+    </w:lvl>
+    <w:lvl w:ilvl="7">
+      <w:numFmt w:val="bullet"/>
+      <w:lvlText w:val="–"/>
+      <w:lvlJc w:val="left"/>
+      <w:pPr>
+        <w:tabs>
+          <w:tab w:val="num" w:pos="5040"/>
+        </w:tabs>
+        <w:ind w:left="5520" w:hanging="480"/>
+      </w:pPr>
+    </w:lvl>
+    <w:lvl w:ilvl="8">
+      <w:numFmt w:val="bullet"/>
+      <w:lvlText w:val="•"/>
+      <w:lvlJc w:val="left"/>
+      <w:pPr>
+        <w:tabs>
+          <w:tab w:val="num" w:pos="5760"/>
+        </w:tabs>
+        <w:ind w:left="6240" w:hanging="480"/>
+      </w:pPr>
+    </w:lvl>
+  </w:abstractNum>
   <w:num w:numId="1">
-    <w:abstractNumId w:val="10"/>
+    <w:abstractNumId w:val="9"/>
   </w:num>
   <w:num w:numId="2">
+    <w:abstractNumId w:val="7"/>
+  </w:num>
+  <w:num w:numId="3">
+    <w:abstractNumId w:val="6"/>
+  </w:num>
+  <w:num w:numId="4">
+    <w:abstractNumId w:val="5"/>
+  </w:num>
+  <w:num w:numId="5">
+    <w:abstractNumId w:val="4"/>
+  </w:num>
+  <w:num w:numId="6">
     <w:abstractNumId w:val="8"/>
   </w:num>
-  <w:num w:numId="3">
-    <w:abstractNumId w:val="7"/>
-  </w:num>
-  <w:num w:numId="4">
-    <w:abstractNumId w:val="6"/>
-  </w:num>
-  <w:num w:numId="5">
-    <w:abstractNumId w:val="5"/>
-  </w:num>
-  <w:num w:numId="6">
-    <w:abstractNumId w:val="9"/>
-  </w:num>
   <w:num w:numId="7">
-    <w:abstractNumId w:val="4"/>
+    <w:abstractNumId w:val="3"/>
   </w:num>
   <w:num w:numId="8">
-    <w:abstractNumId w:val="3"/>
+    <w:abstractNumId w:val="2"/>
   </w:num>
   <w:num w:numId="9">
-    <w:abstractNumId w:val="2"/>
+    <w:abstractNumId w:val="1"/>
   </w:num>
   <w:num w:numId="10">
-    <w:abstractNumId w:val="1"/>
+    <w:abstractNumId w:val="0"/>
   </w:num>
-  <w:num w:numId="11">
-    <w:abstractNumId w:val="11"/>
+  <w:num w:numId="1000">
+    <w:abstractNumId w:val="990"/>
   </w:num>
-  <w:num w:numId="12">
-    <w:abstractNumId w:val="0"/>
+  <w:num w:numId="1001">
+    <w:abstractNumId w:val="991"/>
   </w:num>
 </w:numbering>
 </file>
 
 <file path=word/styles.xml><?xml version="1.0" encoding="utf-8"?>
-<w:styles xmlns:mc="http://schemas.openxmlformats.org/markup-compatibility/2006" xmlns:r="http://schemas.openxmlformats.org/officeDocument/2006/relationships" xmlns:w="http://schemas.openxmlformats.org/wordprocessingml/2006/main" xmlns:w14="http://schemas.microsoft.com/office/word/2010/wordml" xmlns:w15="http://schemas.microsoft.com/office/word/2012/wordml" xmlns:w16se="http://schemas.microsoft.com/office/word/2015/wordml/symex" mc:Ignorable="w14 w15 w16se">
+<w:styles xmlns:mc="http://schemas.openxmlformats.org/markup-compatibility/2006" xmlns:r="http://schemas.openxmlformats.org/officeDocument/2006/relationships" xmlns:w="http://schemas.openxmlformats.org/wordprocessingml/2006/main" xmlns:w14="http://schemas.microsoft.com/office/word/2010/wordml" xmlns:w15="http://schemas.microsoft.com/office/word/2012/wordml" xmlns:w16cex="http://schemas.microsoft.com/office/word/2018/wordml/cex" xmlns:w16cid="http://schemas.microsoft.com/office/word/2016/wordml/cid" xmlns:w16="http://schemas.microsoft.com/office/word/2018/wordml" xmlns:w16se="http://schemas.microsoft.com/office/word/2015/wordml/symex" mc:Ignorable="w14 w15 w16se w16cid w16 w16cex">
   <w:docDefaults>
     <w:rPrDefault>
       <w:rPr>
@@ -1251,12 +950,12 @@
       </w:pPr>
     </w:pPrDefault>
   </w:docDefaults>
-  <w:latentStyles w:defLockedState="0" w:defUIPriority="0" w:defSemiHidden="0" w:defUnhideWhenUsed="0" w:defQFormat="0" w:count="371">
+  <w:latentStyles w:defLockedState="0" w:defUIPriority="0" w:defSemiHidden="0" w:defUnhideWhenUsed="0" w:defQFormat="0" w:count="376">
     <w:lsdException w:name="index 1" w:semiHidden="1" w:unhideWhenUsed="1"/>
     <w:lsdException w:name="index 7" w:semiHidden="1" w:unhideWhenUsed="1"/>
     <w:lsdException w:name="index 8" w:semiHidden="1" w:unhideWhenUsed="1"/>
     <w:lsdException w:name="index 9" w:semiHidden="1" w:unhideWhenUsed="1"/>
-    <w:lsdException w:name="toc 1" w:semiHidden="1" w:uiPriority="39" w:unhideWhenUsed="1"/>
+    <w:lsdException w:name="toc 1" w:semiHidden="1" w:unhideWhenUsed="1"/>
     <w:lsdException w:name="toc 2" w:semiHidden="1" w:unhideWhenUsed="1"/>
     <w:lsdException w:name="toc 3" w:semiHidden="1" w:unhideWhenUsed="1"/>
     <w:lsdException w:name="toc 4" w:semiHidden="1" w:unhideWhenUsed="1"/>
@@ -1316,7 +1015,6 @@
     <w:lsdException w:name="Body Text 2" w:semiHidden="1" w:unhideWhenUsed="1"/>
     <w:lsdException w:name="Body Text 3" w:semiHidden="1" w:unhideWhenUsed="1"/>
     <w:lsdException w:name="Body Text Indent 2" w:semiHidden="1" w:unhideWhenUsed="1"/>
-    <w:lsdException w:name="Hyperlink" w:uiPriority="99"/>
     <w:lsdException w:name="Document Map" w:semiHidden="1" w:unhideWhenUsed="1"/>
     <w:lsdException w:name="Plain Text" w:semiHidden="1" w:unhideWhenUsed="1"/>
     <w:lsdException w:name="E-mail Signature" w:semiHidden="1" w:unhideWhenUsed="1"/>
@@ -1580,6 +1278,11 @@
     <w:lsdException w:name="List Table 5 Dark Accent 6" w:uiPriority="50"/>
     <w:lsdException w:name="List Table 6 Colorful Accent 6" w:uiPriority="51"/>
     <w:lsdException w:name="List Table 7 Colorful Accent 6" w:uiPriority="52"/>
+    <w:lsdException w:name="Mention" w:semiHidden="1" w:uiPriority="99" w:unhideWhenUsed="1"/>
+    <w:lsdException w:name="Smart Hyperlink" w:semiHidden="1" w:uiPriority="99" w:unhideWhenUsed="1"/>
+    <w:lsdException w:name="Hashtag" w:semiHidden="1" w:uiPriority="99" w:unhideWhenUsed="1"/>
+    <w:lsdException w:name="Unresolved Mention" w:semiHidden="1" w:uiPriority="99" w:unhideWhenUsed="1"/>
+    <w:lsdException w:name="Smart Link" w:semiHidden="1" w:uiPriority="99" w:unhideWhenUsed="1"/>
   </w:latentStyles>
   <w:style w:type="paragraph" w:default="1" w:styleId="Normal">
     <w:name w:val="Normal"/>
@@ -2011,7 +1714,6 @@
   <w:style w:type="character" w:customStyle="1" w:styleId="VerbatimChar">
     <w:name w:val="Verbatim Char"/>
     <w:basedOn w:val="BodyTextChar"/>
-    <w:link w:val="SourceCode"/>
     <w:rsid w:val="004331FF"/>
     <w:rPr>
       <w:rFonts w:ascii="Consolas" w:hAnsi="Consolas"/>
@@ -2030,7 +1732,6 @@
   <w:style w:type="character" w:styleId="Hyperlink">
     <w:name w:val="Hyperlink"/>
     <w:basedOn w:val="CaptionChar"/>
-    <w:uiPriority w:val="99"/>
     <w:rPr>
       <w:i/>
       <w:color w:val="4F81BD" w:themeColor="accent1"/>
@@ -2142,366 +1843,268 @@
     <w:basedOn w:val="Normal"/>
     <w:link w:val="VerbatimChar"/>
     <w:pPr>
-      <w:shd w:val="clear" w:color="auto" w:fill="F8F8F8"/>
-      <w:wordWrap w:val="0"/>
+      <w:wordWrap w:val="off"/>
+      <w:shd w:val="clear" w:fill="f8f8f8"/>
     </w:pPr>
   </w:style>
   <w:style w:type="character" w:customStyle="1" w:styleId="KeywordTok">
     <w:name w:val="KeywordTok"/>
     <w:basedOn w:val="VerbatimChar"/>
     <w:rPr>
-      <w:rFonts w:ascii="Consolas" w:hAnsi="Consolas"/>
+      <w:color w:val="204a87"/>
+      <w:shd w:val="clear" w:fill="f8f8f8"/>
       <w:b/>
-      <w:i w:val="0"/>
-      <w:color w:val="204A87"/>
-      <w:sz w:val="21"/>
-      <w:shd w:val="clear" w:color="auto" w:fill="F8F8F8"/>
     </w:rPr>
   </w:style>
   <w:style w:type="character" w:customStyle="1" w:styleId="DataTypeTok">
     <w:name w:val="DataTypeTok"/>
     <w:basedOn w:val="VerbatimChar"/>
     <w:rPr>
-      <w:rFonts w:ascii="Consolas" w:hAnsi="Consolas"/>
-      <w:i w:val="0"/>
-      <w:color w:val="204A87"/>
-      <w:sz w:val="21"/>
-      <w:shd w:val="clear" w:color="auto" w:fill="F8F8F8"/>
+      <w:color w:val="204a87"/>
+      <w:shd w:val="clear" w:fill="f8f8f8"/>
     </w:rPr>
   </w:style>
   <w:style w:type="character" w:customStyle="1" w:styleId="DecValTok">
     <w:name w:val="DecValTok"/>
     <w:basedOn w:val="VerbatimChar"/>
     <w:rPr>
-      <w:rFonts w:ascii="Consolas" w:hAnsi="Consolas"/>
-      <w:i w:val="0"/>
-      <w:color w:val="0000CF"/>
-      <w:sz w:val="21"/>
-      <w:shd w:val="clear" w:color="auto" w:fill="F8F8F8"/>
+      <w:color w:val="0000cf"/>
+      <w:shd w:val="clear" w:fill="f8f8f8"/>
     </w:rPr>
   </w:style>
   <w:style w:type="character" w:customStyle="1" w:styleId="BaseNTok">
     <w:name w:val="BaseNTok"/>
     <w:basedOn w:val="VerbatimChar"/>
     <w:rPr>
-      <w:rFonts w:ascii="Consolas" w:hAnsi="Consolas"/>
-      <w:i w:val="0"/>
-      <w:color w:val="0000CF"/>
-      <w:sz w:val="21"/>
-      <w:shd w:val="clear" w:color="auto" w:fill="F8F8F8"/>
+      <w:color w:val="0000cf"/>
+      <w:shd w:val="clear" w:fill="f8f8f8"/>
     </w:rPr>
   </w:style>
   <w:style w:type="character" w:customStyle="1" w:styleId="FloatTok">
     <w:name w:val="FloatTok"/>
     <w:basedOn w:val="VerbatimChar"/>
     <w:rPr>
-      <w:rFonts w:ascii="Consolas" w:hAnsi="Consolas"/>
-      <w:i w:val="0"/>
-      <w:color w:val="0000CF"/>
-      <w:sz w:val="21"/>
-      <w:shd w:val="clear" w:color="auto" w:fill="F8F8F8"/>
+      <w:color w:val="0000cf"/>
+      <w:shd w:val="clear" w:fill="f8f8f8"/>
     </w:rPr>
   </w:style>
   <w:style w:type="character" w:customStyle="1" w:styleId="ConstantTok">
     <w:name w:val="ConstantTok"/>
     <w:basedOn w:val="VerbatimChar"/>
     <w:rPr>
-      <w:rFonts w:ascii="Consolas" w:hAnsi="Consolas"/>
-      <w:i w:val="0"/>
       <w:color w:val="000000"/>
-      <w:sz w:val="21"/>
-      <w:shd w:val="clear" w:color="auto" w:fill="F8F8F8"/>
+      <w:shd w:val="clear" w:fill="f8f8f8"/>
     </w:rPr>
   </w:style>
   <w:style w:type="character" w:customStyle="1" w:styleId="CharTok">
     <w:name w:val="CharTok"/>
     <w:basedOn w:val="VerbatimChar"/>
     <w:rPr>
-      <w:rFonts w:ascii="Consolas" w:hAnsi="Consolas"/>
-      <w:i w:val="0"/>
-      <w:color w:val="4E9A06"/>
-      <w:sz w:val="21"/>
-      <w:shd w:val="clear" w:color="auto" w:fill="F8F8F8"/>
+      <w:color w:val="4e9a06"/>
+      <w:shd w:val="clear" w:fill="f8f8f8"/>
     </w:rPr>
   </w:style>
   <w:style w:type="character" w:customStyle="1" w:styleId="SpecialCharTok">
     <w:name w:val="SpecialCharTok"/>
     <w:basedOn w:val="VerbatimChar"/>
     <w:rPr>
-      <w:rFonts w:ascii="Consolas" w:hAnsi="Consolas"/>
-      <w:i w:val="0"/>
       <w:color w:val="000000"/>
-      <w:sz w:val="21"/>
-      <w:shd w:val="clear" w:color="auto" w:fill="F8F8F8"/>
+      <w:shd w:val="clear" w:fill="f8f8f8"/>
     </w:rPr>
   </w:style>
   <w:style w:type="character" w:customStyle="1" w:styleId="StringTok">
     <w:name w:val="StringTok"/>
     <w:basedOn w:val="VerbatimChar"/>
     <w:rPr>
-      <w:rFonts w:ascii="Consolas" w:hAnsi="Consolas"/>
-      <w:i w:val="0"/>
-      <w:color w:val="4E9A06"/>
-      <w:sz w:val="21"/>
-      <w:shd w:val="clear" w:color="auto" w:fill="F8F8F8"/>
+      <w:color w:val="4e9a06"/>
+      <w:shd w:val="clear" w:fill="f8f8f8"/>
     </w:rPr>
   </w:style>
   <w:style w:type="character" w:customStyle="1" w:styleId="VerbatimStringTok">
     <w:name w:val="VerbatimStringTok"/>
     <w:basedOn w:val="VerbatimChar"/>
     <w:rPr>
-      <w:rFonts w:ascii="Consolas" w:hAnsi="Consolas"/>
-      <w:i w:val="0"/>
-      <w:color w:val="4E9A06"/>
-      <w:sz w:val="21"/>
-      <w:shd w:val="clear" w:color="auto" w:fill="F8F8F8"/>
+      <w:color w:val="4e9a06"/>
+      <w:shd w:val="clear" w:fill="f8f8f8"/>
     </w:rPr>
   </w:style>
   <w:style w:type="character" w:customStyle="1" w:styleId="SpecialStringTok">
     <w:name w:val="SpecialStringTok"/>
     <w:basedOn w:val="VerbatimChar"/>
     <w:rPr>
-      <w:rFonts w:ascii="Consolas" w:hAnsi="Consolas"/>
-      <w:i w:val="0"/>
-      <w:color w:val="4E9A06"/>
-      <w:sz w:val="21"/>
-      <w:shd w:val="clear" w:color="auto" w:fill="F8F8F8"/>
+      <w:color w:val="4e9a06"/>
+      <w:shd w:val="clear" w:fill="f8f8f8"/>
     </w:rPr>
   </w:style>
   <w:style w:type="character" w:customStyle="1" w:styleId="ImportTok">
     <w:name w:val="ImportTok"/>
     <w:basedOn w:val="VerbatimChar"/>
     <w:rPr>
-      <w:rFonts w:ascii="Consolas" w:hAnsi="Consolas"/>
-      <w:i w:val="0"/>
-      <w:sz w:val="21"/>
-      <w:shd w:val="clear" w:color="auto" w:fill="F8F8F8"/>
+      <w:shd w:val="clear" w:fill="f8f8f8"/>
     </w:rPr>
   </w:style>
   <w:style w:type="character" w:customStyle="1" w:styleId="CommentTok">
     <w:name w:val="CommentTok"/>
     <w:basedOn w:val="VerbatimChar"/>
     <w:rPr>
-      <w:rFonts w:ascii="Consolas" w:hAnsi="Consolas"/>
+      <w:color w:val="8f5902"/>
+      <w:shd w:val="clear" w:fill="f8f8f8"/>
       <w:i/>
-      <w:color w:val="8F5902"/>
-      <w:sz w:val="21"/>
-      <w:shd w:val="clear" w:color="auto" w:fill="F8F8F8"/>
     </w:rPr>
   </w:style>
   <w:style w:type="character" w:customStyle="1" w:styleId="DocumentationTok">
     <w:name w:val="DocumentationTok"/>
     <w:basedOn w:val="VerbatimChar"/>
     <w:rPr>
-      <w:rFonts w:ascii="Consolas" w:hAnsi="Consolas"/>
+      <w:color w:val="8f5902"/>
+      <w:shd w:val="clear" w:fill="f8f8f8"/>
       <w:b/>
       <w:i/>
-      <w:color w:val="8F5902"/>
-      <w:sz w:val="21"/>
-      <w:shd w:val="clear" w:color="auto" w:fill="F8F8F8"/>
     </w:rPr>
   </w:style>
   <w:style w:type="character" w:customStyle="1" w:styleId="AnnotationTok">
     <w:name w:val="AnnotationTok"/>
     <w:basedOn w:val="VerbatimChar"/>
     <w:rPr>
-      <w:rFonts w:ascii="Consolas" w:hAnsi="Consolas"/>
+      <w:color w:val="8f5902"/>
+      <w:shd w:val="clear" w:fill="f8f8f8"/>
       <w:b/>
       <w:i/>
-      <w:color w:val="8F5902"/>
-      <w:sz w:val="21"/>
-      <w:shd w:val="clear" w:color="auto" w:fill="F8F8F8"/>
     </w:rPr>
   </w:style>
   <w:style w:type="character" w:customStyle="1" w:styleId="CommentVarTok">
     <w:name w:val="CommentVarTok"/>
     <w:basedOn w:val="VerbatimChar"/>
     <w:rPr>
-      <w:rFonts w:ascii="Consolas" w:hAnsi="Consolas"/>
+      <w:color w:val="8f5902"/>
+      <w:shd w:val="clear" w:fill="f8f8f8"/>
       <w:b/>
       <w:i/>
-      <w:color w:val="8F5902"/>
-      <w:sz w:val="21"/>
-      <w:shd w:val="clear" w:color="auto" w:fill="F8F8F8"/>
     </w:rPr>
   </w:style>
   <w:style w:type="character" w:customStyle="1" w:styleId="OtherTok">
     <w:name w:val="OtherTok"/>
     <w:basedOn w:val="VerbatimChar"/>
     <w:rPr>
-      <w:rFonts w:ascii="Consolas" w:hAnsi="Consolas"/>
-      <w:i w:val="0"/>
-      <w:color w:val="8F5902"/>
-      <w:sz w:val="21"/>
-      <w:shd w:val="clear" w:color="auto" w:fill="F8F8F8"/>
+      <w:color w:val="8f5902"/>
+      <w:shd w:val="clear" w:fill="f8f8f8"/>
     </w:rPr>
   </w:style>
   <w:style w:type="character" w:customStyle="1" w:styleId="FunctionTok">
     <w:name w:val="FunctionTok"/>
     <w:basedOn w:val="VerbatimChar"/>
     <w:rPr>
-      <w:rFonts w:ascii="Consolas" w:hAnsi="Consolas"/>
-      <w:i w:val="0"/>
       <w:color w:val="000000"/>
-      <w:sz w:val="21"/>
-      <w:shd w:val="clear" w:color="auto" w:fill="F8F8F8"/>
+      <w:shd w:val="clear" w:fill="f8f8f8"/>
     </w:rPr>
   </w:style>
   <w:style w:type="character" w:customStyle="1" w:styleId="VariableTok">
     <w:name w:val="VariableTok"/>
     <w:basedOn w:val="VerbatimChar"/>
     <w:rPr>
-      <w:rFonts w:ascii="Consolas" w:hAnsi="Consolas"/>
-      <w:i w:val="0"/>
       <w:color w:val="000000"/>
-      <w:sz w:val="21"/>
-      <w:shd w:val="clear" w:color="auto" w:fill="F8F8F8"/>
+      <w:shd w:val="clear" w:fill="f8f8f8"/>
     </w:rPr>
   </w:style>
   <w:style w:type="character" w:customStyle="1" w:styleId="ControlFlowTok">
     <w:name w:val="ControlFlowTok"/>
     <w:basedOn w:val="VerbatimChar"/>
     <w:rPr>
-      <w:rFonts w:ascii="Consolas" w:hAnsi="Consolas"/>
+      <w:color w:val="204a87"/>
+      <w:shd w:val="clear" w:fill="f8f8f8"/>
       <w:b/>
-      <w:i w:val="0"/>
-      <w:color w:val="204A87"/>
-      <w:sz w:val="21"/>
-      <w:shd w:val="clear" w:color="auto" w:fill="F8F8F8"/>
     </w:rPr>
   </w:style>
   <w:style w:type="character" w:customStyle="1" w:styleId="OperatorTok">
     <w:name w:val="OperatorTok"/>
     <w:basedOn w:val="VerbatimChar"/>
     <w:rPr>
-      <w:rFonts w:ascii="Consolas" w:hAnsi="Consolas"/>
+      <w:color w:val="ce5c00"/>
+      <w:shd w:val="clear" w:fill="f8f8f8"/>
       <w:b/>
-      <w:i w:val="0"/>
-      <w:color w:val="CE5C00"/>
-      <w:sz w:val="21"/>
-      <w:shd w:val="clear" w:color="auto" w:fill="F8F8F8"/>
     </w:rPr>
   </w:style>
   <w:style w:type="character" w:customStyle="1" w:styleId="BuiltInTok">
     <w:name w:val="BuiltInTok"/>
     <w:basedOn w:val="VerbatimChar"/>
     <w:rPr>
-      <w:rFonts w:ascii="Consolas" w:hAnsi="Consolas"/>
-      <w:i w:val="0"/>
-      <w:sz w:val="21"/>
-      <w:shd w:val="clear" w:color="auto" w:fill="F8F8F8"/>
+      <w:shd w:val="clear" w:fill="f8f8f8"/>
     </w:rPr>
   </w:style>
   <w:style w:type="character" w:customStyle="1" w:styleId="ExtensionTok">
     <w:name w:val="ExtensionTok"/>
     <w:basedOn w:val="VerbatimChar"/>
     <w:rPr>
-      <w:rFonts w:ascii="Consolas" w:hAnsi="Consolas"/>
-      <w:i w:val="0"/>
-      <w:sz w:val="21"/>
-      <w:shd w:val="clear" w:color="auto" w:fill="F8F8F8"/>
+      <w:shd w:val="clear" w:fill="f8f8f8"/>
     </w:rPr>
   </w:style>
   <w:style w:type="character" w:customStyle="1" w:styleId="PreprocessorTok">
     <w:name w:val="PreprocessorTok"/>
     <w:basedOn w:val="VerbatimChar"/>
     <w:rPr>
-      <w:rFonts w:ascii="Consolas" w:hAnsi="Consolas"/>
+      <w:color w:val="8f5902"/>
+      <w:shd w:val="clear" w:fill="f8f8f8"/>
       <w:i/>
-      <w:color w:val="8F5902"/>
-      <w:sz w:val="21"/>
-      <w:shd w:val="clear" w:color="auto" w:fill="F8F8F8"/>
     </w:rPr>
   </w:style>
   <w:style w:type="character" w:customStyle="1" w:styleId="AttributeTok">
     <w:name w:val="AttributeTok"/>
     <w:basedOn w:val="VerbatimChar"/>
     <w:rPr>
-      <w:rFonts w:ascii="Consolas" w:hAnsi="Consolas"/>
-      <w:i w:val="0"/>
-      <w:color w:val="C4A000"/>
-      <w:sz w:val="21"/>
-      <w:shd w:val="clear" w:color="auto" w:fill="F8F8F8"/>
+      <w:color w:val="c4a000"/>
+      <w:shd w:val="clear" w:fill="f8f8f8"/>
     </w:rPr>
   </w:style>
   <w:style w:type="character" w:customStyle="1" w:styleId="RegionMarkerTok">
     <w:name w:val="RegionMarkerTok"/>
     <w:basedOn w:val="VerbatimChar"/>
     <w:rPr>
-      <w:rFonts w:ascii="Consolas" w:hAnsi="Consolas"/>
-      <w:i w:val="0"/>
-      <w:sz w:val="21"/>
-      <w:shd w:val="clear" w:color="auto" w:fill="F8F8F8"/>
+      <w:shd w:val="clear" w:fill="f8f8f8"/>
     </w:rPr>
   </w:style>
   <w:style w:type="character" w:customStyle="1" w:styleId="InformationTok">
     <w:name w:val="InformationTok"/>
     <w:basedOn w:val="VerbatimChar"/>
     <w:rPr>
-      <w:rFonts w:ascii="Consolas" w:hAnsi="Consolas"/>
+      <w:color w:val="8f5902"/>
+      <w:shd w:val="clear" w:fill="f8f8f8"/>
       <w:b/>
       <w:i/>
-      <w:color w:val="8F5902"/>
-      <w:sz w:val="21"/>
-      <w:shd w:val="clear" w:color="auto" w:fill="F8F8F8"/>
     </w:rPr>
   </w:style>
   <w:style w:type="character" w:customStyle="1" w:styleId="WarningTok">
     <w:name w:val="WarningTok"/>
     <w:basedOn w:val="VerbatimChar"/>
     <w:rPr>
-      <w:rFonts w:ascii="Consolas" w:hAnsi="Consolas"/>
+      <w:color w:val="8f5902"/>
+      <w:shd w:val="clear" w:fill="f8f8f8"/>
       <w:b/>
       <w:i/>
-      <w:color w:val="8F5902"/>
-      <w:sz w:val="21"/>
-      <w:shd w:val="clear" w:color="auto" w:fill="F8F8F8"/>
     </w:rPr>
   </w:style>
   <w:style w:type="character" w:customStyle="1" w:styleId="AlertTok">
     <w:name w:val="AlertTok"/>
     <w:basedOn w:val="VerbatimChar"/>
     <w:rPr>
-      <w:rFonts w:ascii="Consolas" w:hAnsi="Consolas"/>
-      <w:i w:val="0"/>
-      <w:color w:val="EF2929"/>
-      <w:sz w:val="21"/>
-      <w:shd w:val="clear" w:color="auto" w:fill="F8F8F8"/>
+      <w:color w:val="ef2929"/>
+      <w:shd w:val="clear" w:fill="f8f8f8"/>
     </w:rPr>
   </w:style>
   <w:style w:type="character" w:customStyle="1" w:styleId="ErrorTok">
     <w:name w:val="ErrorTok"/>
     <w:basedOn w:val="VerbatimChar"/>
     <w:rPr>
-      <w:rFonts w:ascii="Consolas" w:hAnsi="Consolas"/>
+      <w:color w:val="a40000"/>
+      <w:shd w:val="clear" w:fill="f8f8f8"/>
       <w:b/>
-      <w:i w:val="0"/>
-      <w:color w:val="A40000"/>
-      <w:sz w:val="21"/>
-      <w:shd w:val="clear" w:color="auto" w:fill="F8F8F8"/>
     </w:rPr>
   </w:style>
   <w:style w:type="character" w:customStyle="1" w:styleId="NormalTok">
     <w:name w:val="NormalTok"/>
     <w:basedOn w:val="VerbatimChar"/>
     <w:rPr>
-      <w:rFonts w:ascii="Consolas" w:hAnsi="Consolas"/>
-      <w:i w:val="0"/>
-      <w:sz w:val="21"/>
-      <w:shd w:val="clear" w:color="auto" w:fill="F8F8F8"/>
-    </w:rPr>
-  </w:style>
-  <w:style w:type="paragraph" w:styleId="TOC1">
-    <w:name w:val="toc 1"/>
-    <w:basedOn w:val="Normal"/>
-    <w:next w:val="Normal"/>
-    <w:autoRedefine/>
-    <w:uiPriority w:val="39"/>
-    <w:unhideWhenUsed/>
-    <w:rsid w:val="00C73DA6"/>
-    <w:pPr>
-      <w:spacing w:after="100"/>
-    </w:pPr>
+      <w:shd w:val="clear" w:fill="f8f8f8"/>
+    </w:rPr>
   </w:style>
 </w:styles>
 </file>

</xml_diff>

<commit_message>
clarified that parenting behaviors may differ but the outcomes are remarkably consistent.
</commit_message>
<xml_diff>
--- a/MICS-interesting-and-noteworthy-findings/MICS-interesting-and-noteworthy-findings.docx
+++ b/MICS-interesting-and-noteworthy-findings/MICS-interesting-and-noteworthy-findings.docx
@@ -65,7 +65,7 @@
         <w:pStyle w:val="Date"/>
       </w:pPr>
       <w:r>
-        <w:t xml:space="preserve">2020-12-23</w:t>
+        <w:t xml:space="preserve">2020-12-26</w:t>
       </w:r>
     </w:p>
     <w:sdt>
@@ -212,6 +212,14 @@
     </w:p>
     <w:p>
       <w:pPr>
+        <w:pStyle w:val="FirstParagraph"/>
+      </w:pPr>
+      <w:r>
+        <w:t xml:space="preserve">When studied in global context, across a diverse group of Low and Middle Income Countries (LMICs):</w:t>
+      </w:r>
+    </w:p>
+    <w:p>
+      <w:pPr>
         <w:pStyle w:val="Compact"/>
         <w:numPr>
           <w:numId w:val="1001"/>
@@ -219,7 +227,22 @@
         </w:numPr>
       </w:pPr>
       <w:r>
-        <w:t xml:space="preserve">When studied in global context, across a diverse group of Low and Middle Income Countries (LMICs), physical punishment (spanking) is associated with decreases in child socio-emotional development, and particularly with increases in child aggression.</w:t>
+        <w:t xml:space="preserve">There are differences in parenting</w:t>
+      </w:r>
+      <w:r>
+        <w:t xml:space="preserve"> </w:t>
+      </w:r>
+      <w:r>
+        <w:rPr>
+          <w:i/>
+        </w:rPr>
+        <w:t xml:space="preserve">behaviors</w:t>
+      </w:r>
+      <w:r>
+        <w:t xml:space="preserve"> </w:t>
+      </w:r>
+      <w:r>
+        <w:t xml:space="preserve">across countries.</w:t>
       </w:r>
     </w:p>
     <w:p>
@@ -231,7 +254,7 @@
         </w:numPr>
       </w:pPr>
       <w:r>
-        <w:t xml:space="preserve">There is some variation in the effects of parental discipline (including spanking), on child well-being, but across multiple diverse countries, the effects of parental discipline (including spanking) are remarkably consistent and nearly universal.</w:t>
+        <w:t xml:space="preserve">Physical punishment (spanking) is associated with decreases in child socio-emotional development, and particularly with increases in child aggression.</w:t>
       </w:r>
     </w:p>
     <w:p>
@@ -243,7 +266,22 @@
         </w:numPr>
       </w:pPr>
       <w:r>
-        <w:t xml:space="preserve">Country level norms seem to have an association with child outcomes. In countries where spanking is more normative, child aggression is higher.</w:t>
+        <w:t xml:space="preserve">There is some variation in the effects of parental discipline (including spanking), on child well-being, but across multiple diverse countries, the</w:t>
+      </w:r>
+      <w:r>
+        <w:t xml:space="preserve"> </w:t>
+      </w:r>
+      <w:r>
+        <w:rPr>
+          <w:i/>
+        </w:rPr>
+        <w:t xml:space="preserve">effects</w:t>
+      </w:r>
+      <w:r>
+        <w:t xml:space="preserve"> </w:t>
+      </w:r>
+      <w:r>
+        <w:t xml:space="preserve">of parental discipline (including spanking) are remarkably consistent and nearly universal.</w:t>
       </w:r>
     </w:p>
     <w:p>
@@ -255,7 +293,7 @@
         </w:numPr>
       </w:pPr>
       <w:r>
-        <w:t xml:space="preserve">Positive discipline–in the form of verbal reasoning–is generally associated with improvements in child well-being across countries, and should therefore be recommended.</w:t>
+        <w:t xml:space="preserve">Country level norms seem to have an association with child outcomes. In countries where spanking is more normative, child aggression is higher.</w:t>
       </w:r>
     </w:p>
     <w:p>
@@ -267,11 +305,23 @@
         </w:numPr>
       </w:pPr>
       <w:r>
-        <w:t xml:space="preserve">The association of other forms of nonviolent discipline with child outcomes is less clear. It may be that the long term investments that parents make in children, such as spending time with children, letting children know that they love them, and listening to children have more positive effects than nonviolent discipline, but this has yet to be thoroughly researched in global context.</w:t>
+        <w:t xml:space="preserve">Positive discipline–in the form of verbal reasoning–is generally associated with improvements in child well-being across countries, and should therefore be recommended.</w:t>
       </w:r>
     </w:p>
     <w:p>
       <w:pPr>
+        <w:pStyle w:val="Compact"/>
+        <w:numPr>
+          <w:numId w:val="1001"/>
+          <w:ilvl w:val="0"/>
+        </w:numPr>
+      </w:pPr>
+      <w:r>
+        <w:t xml:space="preserve">The association of other forms of nonviolent discipline with child outcomes is less clear. It may be that the long term investments that parents make in children, such as spending time with children, letting children know that they love them, and listening to children have more positive effects than nonviolent discipline, but this has yet to be thoroughly researched in global context.</w:t>
+      </w:r>
+    </w:p>
+    <w:p>
+      <w:pPr>
         <w:pStyle w:val="Heading1"/>
       </w:pPr>
       <w:bookmarkStart w:id="24" w:name="references"/>
@@ -280,7 +330,7 @@
       </w:r>
       <w:bookmarkEnd w:id="24"/>
     </w:p>
-    <w:bookmarkStart w:id="29" w:name="refs"/>
+    <w:bookmarkStart w:id="30" w:name="refs"/>
     <w:bookmarkStart w:id="25" w:name="ref-Grogan-Kaylor2020"/>
     <w:p>
       <w:pPr>
@@ -342,7 +392,7 @@
       </w:r>
     </w:p>
     <w:bookmarkEnd w:id="27"/>
-    <w:bookmarkStart w:id="28" w:name="ref-Ward"/>
+    <w:bookmarkStart w:id="28" w:name="ref-WardB"/>
     <w:p>
       <w:pPr>
         <w:pStyle w:val="Bibliography"/>
@@ -352,7 +402,17 @@
       </w:r>
     </w:p>
     <w:bookmarkEnd w:id="28"/>
+    <w:bookmarkStart w:id="29" w:name="ref-WardA"/>
+    <w:p>
+      <w:pPr>
+        <w:pStyle w:val="Bibliography"/>
+      </w:pPr>
+      <w:r>
+        <w:t xml:space="preserve">Ward, Kaitlin P., Andrew C. Grogan-Kaylor, Garrett T. Pace, Jorge Cuartas, and Shawna J. Lee. n.d. “A Multilevel Ecological Analysis of the Predictors of Spanking Across 65 Countries.”</w:t>
+      </w:r>
+    </w:p>
     <w:bookmarkEnd w:id="29"/>
+    <w:bookmarkEnd w:id="30"/>
     <w:sectPr>
       <w:footerReference w:type="even" r:id="rId10"/>
       <w:footerReference w:type="default" r:id="rId9"/>

</xml_diff>

<commit_message>
added Ma et al. study
</commit_message>
<xml_diff>
--- a/MICS-interesting-and-noteworthy-findings/MICS-interesting-and-noteworthy-findings.docx
+++ b/MICS-interesting-and-noteworthy-findings/MICS-interesting-and-noteworthy-findings.docx
@@ -65,7 +65,7 @@
         <w:pStyle w:val="Date"/>
       </w:pPr>
       <w:r>
-        <w:t xml:space="preserve">2021-01-07</w:t>
+        <w:t xml:space="preserve">2021-01-11</w:t>
       </w:r>
     </w:p>
     <w:sdt>
@@ -423,6 +423,18 @@
     </w:p>
     <w:p>
       <w:pPr>
+        <w:pStyle w:val="Compact"/>
+        <w:numPr>
+          <w:numId w:val="1003"/>
+          <w:ilvl w:val="0"/>
+        </w:numPr>
+      </w:pPr>
+      <w:r>
+        <w:t xml:space="preserve">Simulations with MICS data suggest that eliminating the use of physical punishment would be met with a large reduction in the amount of physical child abuse.</w:t>
+      </w:r>
+    </w:p>
+    <w:p>
+      <w:pPr>
         <w:pStyle w:val="Heading1"/>
       </w:pPr>
       <w:bookmarkStart w:id="24" w:name="references"/>
@@ -431,7 +443,7 @@
       </w:r>
       <w:bookmarkEnd w:id="24"/>
     </w:p>
-    <w:bookmarkStart w:id="30" w:name="refs"/>
+    <w:bookmarkStart w:id="31" w:name="refs"/>
     <w:bookmarkStart w:id="25" w:name="ref-Grogan-Kaylor2020"/>
     <w:p>
       <w:pPr>
@@ -454,7 +466,17 @@
       </w:r>
     </w:p>
     <w:bookmarkEnd w:id="25"/>
-    <w:bookmarkStart w:id="27" w:name="ref-Pace2019"/>
+    <w:bookmarkStart w:id="26" w:name="ref-Ma"/>
+    <w:p>
+      <w:pPr>
+        <w:pStyle w:val="Bibliography"/>
+      </w:pPr>
+      <w:r>
+        <w:t xml:space="preserve">Ma, Julie. n.d. “Globally, What Would Happen If We Eliminated Spanking?”</w:t>
+      </w:r>
+    </w:p>
+    <w:bookmarkEnd w:id="26"/>
+    <w:bookmarkStart w:id="28" w:name="ref-Pace2019"/>
     <w:p>
       <w:pPr>
         <w:pStyle w:val="Bibliography"/>
@@ -480,7 +502,7 @@
       <w:r>
         <w:t xml:space="preserve"> </w:t>
       </w:r>
-      <w:hyperlink r:id="rId26">
+      <w:hyperlink r:id="rId27">
         <w:r>
           <w:rPr>
             <w:rStyle w:val="Hyperlink"/>
@@ -492,8 +514,8 @@
         <w:t xml:space="preserve">.</w:t>
       </w:r>
     </w:p>
-    <w:bookmarkEnd w:id="27"/>
-    <w:bookmarkStart w:id="28" w:name="ref-WardB"/>
+    <w:bookmarkEnd w:id="28"/>
+    <w:bookmarkStart w:id="29" w:name="ref-WardB"/>
     <w:p>
       <w:pPr>
         <w:pStyle w:val="Bibliography"/>
@@ -502,8 +524,8 @@
         <w:t xml:space="preserve">Ward, Kaitlin P., Andrew C. Grogan-Kaylor, Shawna J. Lee, Julie Ma, and Garrett T. Pace. n.d. “Associations Between 11 Forms of Discipline and Child Outcomes Across 60 Low- and Middle-Income Countries.”</w:t>
       </w:r>
     </w:p>
-    <w:bookmarkEnd w:id="28"/>
-    <w:bookmarkStart w:id="29" w:name="ref-WardA"/>
+    <w:bookmarkEnd w:id="29"/>
+    <w:bookmarkStart w:id="30" w:name="ref-WardA"/>
     <w:p>
       <w:pPr>
         <w:pStyle w:val="Bibliography"/>
@@ -512,8 +534,8 @@
         <w:t xml:space="preserve">Ward, Kaitlin P., Andrew C. Grogan-Kaylor, Garrett T. Pace, Jorge Cuartas, and Shawna J. Lee. n.d. “A Multilevel Ecological Analysis of the Predictors of Spanking Across 65 Countries.”</w:t>
       </w:r>
     </w:p>
-    <w:bookmarkEnd w:id="29"/>
     <w:bookmarkEnd w:id="30"/>
+    <w:bookmarkEnd w:id="31"/>
     <w:sectPr>
       <w:footerReference w:type="even" r:id="rId10"/>
       <w:footerReference w:type="default" r:id="rId9"/>

</xml_diff>

<commit_message>
always use plotly globe
</commit_message>
<xml_diff>
--- a/MICS-interesting-and-noteworthy-findings/MICS-interesting-and-noteworthy-findings.docx
+++ b/MICS-interesting-and-noteworthy-findings/MICS-interesting-and-noteworthy-findings.docx
@@ -65,7 +65,7 @@
         <w:pStyle w:val="Date"/>
       </w:pPr>
       <w:r>
-        <w:t xml:space="preserve">2021-01-13</w:t>
+        <w:t xml:space="preserve">2021-01-18</w:t>
       </w:r>
     </w:p>
     <w:sdt>
@@ -134,14 +134,14 @@
       <w:r>
         <w:drawing>
           <wp:inline>
-            <wp:extent cx="3333750" cy="2143125"/>
+            <wp:extent cx="5334000" cy="3505200"/>
             <wp:effectExtent b="0" l="0" r="0" t="0"/>
             <wp:docPr descr="Countries in MICS" title="" id="1" name="Picture"/>
             <a:graphic>
               <a:graphicData uri="http://schemas.openxmlformats.org/drawingml/2006/picture">
                 <pic:pic>
                   <pic:nvPicPr>
-                    <pic:cNvPr descr="MICScountries.png" id="0" name="Picture"/>
+                    <pic:cNvPr descr="MICS-interesting-and-noteworthy-findings_files/figure-docx/unnamed-chunk-3-1.png" id="0" name="Picture"/>
                     <pic:cNvPicPr>
                       <a:picLocks noChangeArrowheads="1" noChangeAspect="1"/>
                     </pic:cNvPicPr>
@@ -155,7 +155,7 @@
                   <pic:spPr bwMode="auto">
                     <a:xfrm>
                       <a:off x="0" y="0"/>
-                      <a:ext cx="3333750" cy="2143125"/>
+                      <a:ext cx="5334000" cy="3505200"/>
                     </a:xfrm>
                     <a:prstGeom prst="rect">
                       <a:avLst/>

</xml_diff>

<commit_message>
re-render; updates; better heading colors
</commit_message>
<xml_diff>
--- a/MICS-interesting-and-noteworthy-findings/MICS-interesting-and-noteworthy-findings.docx
+++ b/MICS-interesting-and-noteworthy-findings/MICS-interesting-and-noteworthy-findings.docx
@@ -65,7 +65,7 @@
         <w:pStyle w:val="Date"/>
       </w:pPr>
       <w:r>
-        <w:t xml:space="preserve">2021-07-19</w:t>
+        <w:t xml:space="preserve">2021-09-21</w:t>
       </w:r>
     </w:p>
     <w:sdt>
@@ -134,7 +134,7 @@
       <w:r>
         <w:drawing>
           <wp:inline>
-            <wp:extent cx="2181225" cy="2095500"/>
+            <wp:extent cx="2887578" cy="1780673"/>
             <wp:effectExtent b="0" l="0" r="0" t="0"/>
             <wp:docPr descr="Countries in MICS" title="" id="1" name="Picture"/>
             <a:graphic>
@@ -155,7 +155,7 @@
                   <pic:spPr bwMode="auto">
                     <a:xfrm>
                       <a:off x="0" y="0"/>
-                      <a:ext cx="2181225" cy="2095500"/>
+                      <a:ext cx="2887578" cy="1780673"/>
                     </a:xfrm>
                     <a:prstGeom prst="rect">
                       <a:avLst/>
@@ -635,7 +635,14 @@
     <w:bookmarkEnd w:id="31"/>
     <w:bookmarkEnd w:id="32"/>
     <w:bookmarkEnd w:id="33"/>
-    <w:sectPr/>
+    <w:sectPr>
+      <w:footerReference w:type="even" r:id="rId9"/>
+      <w:footerReference w:type="default" r:id="rId10"/>
+      <w:pgSz w:w="12240" w:h="15840"/>
+      <w:pgMar w:top="1440" w:right="1440" w:bottom="1440" w:left="1440" w:header="720" w:footer="720" w:gutter="0"/>
+      <w:cols w:space="720"/>
+      <w:docGrid w:linePitch="360"/>
+    </w:sectPr>
   </w:body>
 </w:document>
 </file>
@@ -644,6 +651,131 @@
 <w:comments xmlns:w="http://schemas.openxmlformats.org/wordprocessingml/2006/main" xmlns:m="http://schemas.openxmlformats.org/officeDocument/2006/math" xmlns:r="http://schemas.openxmlformats.org/officeDocument/2006/relationships" xmlns:o="urn:schemas-microsoft-com:office:office" xmlns:v="urn:schemas-microsoft-com:vml" xmlns:w10="urn:schemas-microsoft-com:office:word" xmlns:a="http://schemas.openxmlformats.org/drawingml/2006/main" xmlns:pic="http://schemas.openxmlformats.org/drawingml/2006/picture" xmlns:wp="http://schemas.openxmlformats.org/drawingml/2006/wordprocessingDrawing"/>
 </file>
 
+<file path=word/footer1.xml><?xml version="1.0" encoding="utf-8"?>
+<w:ftr xmlns:wpc="http://schemas.microsoft.com/office/word/2010/wordprocessingCanvas" xmlns:cx="http://schemas.microsoft.com/office/drawing/2014/chartex" xmlns:cx1="http://schemas.microsoft.com/office/drawing/2015/9/8/chartex" xmlns:mc="http://schemas.openxmlformats.org/markup-compatibility/2006" xmlns:o="urn:schemas-microsoft-com:office:office" xmlns:r="http://schemas.openxmlformats.org/officeDocument/2006/relationships" xmlns:m="http://schemas.openxmlformats.org/officeDocument/2006/math" xmlns:v="urn:schemas-microsoft-com:vml" xmlns:wp14="http://schemas.microsoft.com/office/word/2010/wordprocessingDrawing" xmlns:wp="http://schemas.openxmlformats.org/drawingml/2006/wordprocessingDrawing" xmlns:w10="urn:schemas-microsoft-com:office:word" xmlns:w="http://schemas.openxmlformats.org/wordprocessingml/2006/main" xmlns:w14="http://schemas.microsoft.com/office/word/2010/wordml" xmlns:w15="http://schemas.microsoft.com/office/word/2012/wordml" xmlns:w16se="http://schemas.microsoft.com/office/word/2015/wordml/symex" xmlns:wpg="http://schemas.microsoft.com/office/word/2010/wordprocessingGroup" xmlns:wpi="http://schemas.microsoft.com/office/word/2010/wordprocessingInk" xmlns:wne="http://schemas.microsoft.com/office/word/2006/wordml" xmlns:wps="http://schemas.microsoft.com/office/word/2010/wordprocessingShape" mc:Ignorable="w14 w15 w16se wp14">
+  <w:sdt>
+    <w:sdtPr>
+      <w:rPr>
+        <w:rStyle w:val="PageNumber"/>
+      </w:rPr>
+      <w:id w:val="-1114834620"/>
+      <w:docPartObj>
+        <w:docPartGallery w:val="Page Numbers (Bottom of Page)"/>
+        <w:docPartUnique/>
+      </w:docPartObj>
+    </w:sdtPr>
+    <w:sdtEndPr>
+      <w:rPr>
+        <w:rStyle w:val="PageNumber"/>
+      </w:rPr>
+    </w:sdtEndPr>
+    <w:sdtContent>
+      <w:p>
+        <w:pPr>
+          <w:pStyle w:val="Footer"/>
+          <w:framePr w:wrap="none" w:vAnchor="text" w:hAnchor="margin" w:xAlign="center" w:y="1"/>
+          <w:rPr>
+            <w:rStyle w:val="PageNumber"/>
+          </w:rPr>
+        </w:pPr>
+        <w:r>
+          <w:rPr>
+            <w:rStyle w:val="PageNumber"/>
+          </w:rPr>
+          <w:fldChar w:fldCharType="begin"/>
+        </w:r>
+        <w:r>
+          <w:rPr>
+            <w:rStyle w:val="PageNumber"/>
+          </w:rPr>
+          <w:instrText xml:space="preserve"> PAGE </w:instrText>
+        </w:r>
+        <w:r>
+          <w:rPr>
+            <w:rStyle w:val="PageNumber"/>
+          </w:rPr>
+          <w:fldChar w:fldCharType="end"/>
+        </w:r>
+      </w:p>
+    </w:sdtContent>
+  </w:sdt>
+  <w:p>
+    <w:pPr>
+      <w:pStyle w:val="Footer"/>
+    </w:pPr>
+  </w:p>
+</w:ftr>
+</file>
+
+<file path=word/footer2.xml><?xml version="1.0" encoding="utf-8"?>
+<w:ftr xmlns:wpc="http://schemas.microsoft.com/office/word/2010/wordprocessingCanvas" xmlns:cx="http://schemas.microsoft.com/office/drawing/2014/chartex" xmlns:cx1="http://schemas.microsoft.com/office/drawing/2015/9/8/chartex" xmlns:mc="http://schemas.openxmlformats.org/markup-compatibility/2006" xmlns:o="urn:schemas-microsoft-com:office:office" xmlns:r="http://schemas.openxmlformats.org/officeDocument/2006/relationships" xmlns:m="http://schemas.openxmlformats.org/officeDocument/2006/math" xmlns:v="urn:schemas-microsoft-com:vml" xmlns:wp14="http://schemas.microsoft.com/office/word/2010/wordprocessingDrawing" xmlns:wp="http://schemas.openxmlformats.org/drawingml/2006/wordprocessingDrawing" xmlns:w10="urn:schemas-microsoft-com:office:word" xmlns:w="http://schemas.openxmlformats.org/wordprocessingml/2006/main" xmlns:w14="http://schemas.microsoft.com/office/word/2010/wordml" xmlns:w15="http://schemas.microsoft.com/office/word/2012/wordml" xmlns:w16se="http://schemas.microsoft.com/office/word/2015/wordml/symex" xmlns:wpg="http://schemas.microsoft.com/office/word/2010/wordprocessingGroup" xmlns:wpi="http://schemas.microsoft.com/office/word/2010/wordprocessingInk" xmlns:wne="http://schemas.microsoft.com/office/word/2006/wordml" xmlns:wps="http://schemas.microsoft.com/office/word/2010/wordprocessingShape" mc:Ignorable="w14 w15 w16se wp14">
+  <w:sdt>
+    <w:sdtPr>
+      <w:rPr>
+        <w:rStyle w:val="PageNumber"/>
+      </w:rPr>
+      <w:id w:val="-11543370"/>
+      <w:docPartObj>
+        <w:docPartGallery w:val="Page Numbers (Bottom of Page)"/>
+        <w:docPartUnique/>
+      </w:docPartObj>
+    </w:sdtPr>
+    <w:sdtEndPr>
+      <w:rPr>
+        <w:rStyle w:val="PageNumber"/>
+      </w:rPr>
+    </w:sdtEndPr>
+    <w:sdtContent>
+      <w:p>
+        <w:pPr>
+          <w:pStyle w:val="Footer"/>
+          <w:framePr w:wrap="none" w:vAnchor="text" w:hAnchor="margin" w:xAlign="center" w:y="1"/>
+          <w:rPr>
+            <w:rStyle w:val="PageNumber"/>
+          </w:rPr>
+        </w:pPr>
+        <w:r>
+          <w:rPr>
+            <w:rStyle w:val="PageNumber"/>
+          </w:rPr>
+          <w:fldChar w:fldCharType="begin"/>
+        </w:r>
+        <w:r>
+          <w:rPr>
+            <w:rStyle w:val="PageNumber"/>
+          </w:rPr>
+          <w:instrText xml:space="preserve"> PAGE </w:instrText>
+        </w:r>
+        <w:r>
+          <w:rPr>
+            <w:rStyle w:val="PageNumber"/>
+          </w:rPr>
+          <w:fldChar w:fldCharType="separate"/>
+        </w:r>
+        <w:r>
+          <w:rPr>
+            <w:rStyle w:val="PageNumber"/>
+            <w:noProof/>
+          </w:rPr>
+          <w:t>1</w:t>
+        </w:r>
+        <w:r>
+          <w:rPr>
+            <w:rStyle w:val="PageNumber"/>
+          </w:rPr>
+          <w:fldChar w:fldCharType="end"/>
+        </w:r>
+      </w:p>
+    </w:sdtContent>
+  </w:sdt>
+  <w:p>
+    <w:pPr>
+      <w:pStyle w:val="Footer"/>
+    </w:pPr>
+  </w:p>
+</w:ftr>
+</file>
+
 <file path=word/footnotes.xml><?xml version="1.0" encoding="utf-8"?>
 <w:footnotes xmlns:w="http://schemas.openxmlformats.org/wordprocessingml/2006/main" xmlns:m="http://schemas.openxmlformats.org/officeDocument/2006/math" xmlns:r="http://schemas.openxmlformats.org/officeDocument/2006/relationships" xmlns:o="urn:schemas-microsoft-com:office:office" xmlns:v="urn:schemas-microsoft-com:vml" xmlns:w10="urn:schemas-microsoft-com:office:word" xmlns:a="http://schemas.openxmlformats.org/drawingml/2006/main" xmlns:pic="http://schemas.openxmlformats.org/drawingml/2006/picture" xmlns:wp="http://schemas.openxmlformats.org/drawingml/2006/wordprocessingDrawing">
   <w:footnote w:type="continuationSeparator" w:id="0">
@@ -664,7 +796,192 @@
 </file>
 
 <file path=word/numbering.xml><?xml version="1.0" encoding="utf-8"?>
-<w:numbering xmlns:w="http://schemas.openxmlformats.org/wordprocessingml/2006/main">
+<w:numbering xmlns:wpc="http://schemas.microsoft.com/office/word/2010/wordprocessingCanvas" xmlns:cx="http://schemas.microsoft.com/office/drawing/2014/chartex" xmlns:cx1="http://schemas.microsoft.com/office/drawing/2015/9/8/chartex" xmlns:mc="http://schemas.openxmlformats.org/markup-compatibility/2006" xmlns:o="urn:schemas-microsoft-com:office:office" xmlns:r="http://schemas.openxmlformats.org/officeDocument/2006/relationships" xmlns:m="http://schemas.openxmlformats.org/officeDocument/2006/math" xmlns:v="urn:schemas-microsoft-com:vml" xmlns:wp14="http://schemas.microsoft.com/office/word/2010/wordprocessingDrawing" xmlns:wp="http://schemas.openxmlformats.org/drawingml/2006/wordprocessingDrawing" xmlns:w10="urn:schemas-microsoft-com:office:word" xmlns:w="http://schemas.openxmlformats.org/wordprocessingml/2006/main" xmlns:w14="http://schemas.microsoft.com/office/word/2010/wordml" xmlns:w15="http://schemas.microsoft.com/office/word/2012/wordml" xmlns:w16se="http://schemas.microsoft.com/office/word/2015/wordml/symex" xmlns:wpg="http://schemas.microsoft.com/office/word/2010/wordprocessingGroup" xmlns:wpi="http://schemas.microsoft.com/office/word/2010/wordprocessingInk" xmlns:wne="http://schemas.microsoft.com/office/word/2006/wordml" xmlns:wps="http://schemas.microsoft.com/office/word/2010/wordprocessingShape" mc:Ignorable="w14 w15 w16se wp14">
+  <w:abstractNum w:abstractNumId="0" w15:restartNumberingAfterBreak="0">
+    <w:nsid w:val="FFFFFF7C"/>
+    <w:multiLevelType w:val="singleLevel"/>
+    <w:tmpl w:val="87B0E19C"/>
+    <w:lvl w:ilvl="0">
+      <w:start w:val="1"/>
+      <w:numFmt w:val="decimal"/>
+      <w:lvlText w:val="%1."/>
+      <w:lvlJc w:val="left"/>
+      <w:pPr>
+        <w:tabs>
+          <w:tab w:val="num" w:pos="1800"/>
+        </w:tabs>
+        <w:ind w:left="1800" w:hanging="360"/>
+      </w:pPr>
+    </w:lvl>
+  </w:abstractNum>
+  <w:abstractNum w:abstractNumId="1" w15:restartNumberingAfterBreak="0">
+    <w:nsid w:val="FFFFFF7D"/>
+    <w:multiLevelType w:val="singleLevel"/>
+    <w:tmpl w:val="379016AE"/>
+    <w:lvl w:ilvl="0">
+      <w:start w:val="1"/>
+      <w:numFmt w:val="decimal"/>
+      <w:lvlText w:val="%1."/>
+      <w:lvlJc w:val="left"/>
+      <w:pPr>
+        <w:tabs>
+          <w:tab w:val="num" w:pos="1440"/>
+        </w:tabs>
+        <w:ind w:left="1440" w:hanging="360"/>
+      </w:pPr>
+    </w:lvl>
+  </w:abstractNum>
+  <w:abstractNum w:abstractNumId="2" w15:restartNumberingAfterBreak="0">
+    <w:nsid w:val="FFFFFF7E"/>
+    <w:multiLevelType w:val="singleLevel"/>
+    <w:tmpl w:val="DFAA4294"/>
+    <w:lvl w:ilvl="0">
+      <w:start w:val="1"/>
+      <w:numFmt w:val="decimal"/>
+      <w:lvlText w:val="%1."/>
+      <w:lvlJc w:val="left"/>
+      <w:pPr>
+        <w:tabs>
+          <w:tab w:val="num" w:pos="1080"/>
+        </w:tabs>
+        <w:ind w:left="1080" w:hanging="360"/>
+      </w:pPr>
+    </w:lvl>
+  </w:abstractNum>
+  <w:abstractNum w:abstractNumId="3" w15:restartNumberingAfterBreak="0">
+    <w:nsid w:val="FFFFFF7F"/>
+    <w:multiLevelType w:val="singleLevel"/>
+    <w:tmpl w:val="A9A0F594"/>
+    <w:lvl w:ilvl="0">
+      <w:start w:val="1"/>
+      <w:numFmt w:val="decimal"/>
+      <w:lvlText w:val="%1."/>
+      <w:lvlJc w:val="left"/>
+      <w:pPr>
+        <w:tabs>
+          <w:tab w:val="num" w:pos="720"/>
+        </w:tabs>
+        <w:ind w:left="720" w:hanging="360"/>
+      </w:pPr>
+    </w:lvl>
+  </w:abstractNum>
+  <w:abstractNum w:abstractNumId="4" w15:restartNumberingAfterBreak="0">
+    <w:nsid w:val="FFFFFF80"/>
+    <w:multiLevelType w:val="singleLevel"/>
+    <w:tmpl w:val="FA7C1ECA"/>
+    <w:lvl w:ilvl="0">
+      <w:start w:val="1"/>
+      <w:numFmt w:val="bullet"/>
+      <w:lvlText w:val=""/>
+      <w:lvlJc w:val="left"/>
+      <w:pPr>
+        <w:tabs>
+          <w:tab w:val="num" w:pos="1800"/>
+        </w:tabs>
+        <w:ind w:left="1800" w:hanging="360"/>
+      </w:pPr>
+      <w:rPr>
+        <w:rFonts w:ascii="Symbol" w:hAnsi="Symbol" w:hint="default"/>
+      </w:rPr>
+    </w:lvl>
+  </w:abstractNum>
+  <w:abstractNum w:abstractNumId="5" w15:restartNumberingAfterBreak="0">
+    <w:nsid w:val="FFFFFF81"/>
+    <w:multiLevelType w:val="singleLevel"/>
+    <w:tmpl w:val="10A022AC"/>
+    <w:lvl w:ilvl="0">
+      <w:start w:val="1"/>
+      <w:numFmt w:val="bullet"/>
+      <w:lvlText w:val=""/>
+      <w:lvlJc w:val="left"/>
+      <w:pPr>
+        <w:tabs>
+          <w:tab w:val="num" w:pos="1440"/>
+        </w:tabs>
+        <w:ind w:left="1440" w:hanging="360"/>
+      </w:pPr>
+      <w:rPr>
+        <w:rFonts w:ascii="Symbol" w:hAnsi="Symbol" w:hint="default"/>
+      </w:rPr>
+    </w:lvl>
+  </w:abstractNum>
+  <w:abstractNum w:abstractNumId="6" w15:restartNumberingAfterBreak="0">
+    <w:nsid w:val="FFFFFF82"/>
+    <w:multiLevelType w:val="singleLevel"/>
+    <w:tmpl w:val="1F041D4C"/>
+    <w:lvl w:ilvl="0">
+      <w:start w:val="1"/>
+      <w:numFmt w:val="bullet"/>
+      <w:lvlText w:val=""/>
+      <w:lvlJc w:val="left"/>
+      <w:pPr>
+        <w:tabs>
+          <w:tab w:val="num" w:pos="1080"/>
+        </w:tabs>
+        <w:ind w:left="1080" w:hanging="360"/>
+      </w:pPr>
+      <w:rPr>
+        <w:rFonts w:ascii="Symbol" w:hAnsi="Symbol" w:hint="default"/>
+      </w:rPr>
+    </w:lvl>
+  </w:abstractNum>
+  <w:abstractNum w:abstractNumId="7" w15:restartNumberingAfterBreak="0">
+    <w:nsid w:val="FFFFFF83"/>
+    <w:multiLevelType w:val="singleLevel"/>
+    <w:tmpl w:val="21A29210"/>
+    <w:lvl w:ilvl="0">
+      <w:start w:val="1"/>
+      <w:numFmt w:val="bullet"/>
+      <w:lvlText w:val=""/>
+      <w:lvlJc w:val="left"/>
+      <w:pPr>
+        <w:tabs>
+          <w:tab w:val="num" w:pos="720"/>
+        </w:tabs>
+        <w:ind w:left="720" w:hanging="360"/>
+      </w:pPr>
+      <w:rPr>
+        <w:rFonts w:ascii="Symbol" w:hAnsi="Symbol" w:hint="default"/>
+      </w:rPr>
+    </w:lvl>
+  </w:abstractNum>
+  <w:abstractNum w:abstractNumId="8" w15:restartNumberingAfterBreak="0">
+    <w:nsid w:val="FFFFFF88"/>
+    <w:multiLevelType w:val="singleLevel"/>
+    <w:tmpl w:val="AA46C56E"/>
+    <w:lvl w:ilvl="0">
+      <w:start w:val="1"/>
+      <w:numFmt w:val="decimal"/>
+      <w:lvlText w:val="%1."/>
+      <w:lvlJc w:val="left"/>
+      <w:pPr>
+        <w:tabs>
+          <w:tab w:val="num" w:pos="360"/>
+        </w:tabs>
+        <w:ind w:left="360" w:hanging="360"/>
+      </w:pPr>
+    </w:lvl>
+  </w:abstractNum>
+  <w:abstractNum w:abstractNumId="9" w15:restartNumberingAfterBreak="0">
+    <w:nsid w:val="FFFFFF89"/>
+    <w:multiLevelType w:val="singleLevel"/>
+    <w:tmpl w:val="ED94D7F4"/>
+    <w:lvl w:ilvl="0">
+      <w:start w:val="1"/>
+      <w:numFmt w:val="bullet"/>
+      <w:lvlText w:val=""/>
+      <w:lvlJc w:val="left"/>
+      <w:pPr>
+        <w:tabs>
+          <w:tab w:val="num" w:pos="360"/>
+        </w:tabs>
+        <w:ind w:left="360" w:hanging="360"/>
+      </w:pPr>
+      <w:rPr>
+        <w:rFonts w:ascii="Symbol" w:hAnsi="Symbol" w:hint="default"/>
+      </w:rPr>
+    </w:lvl>
+  </w:abstractNum>
   <w:abstractNum w:abstractNumId="990">
     <w:nsid w:val="2c1ae401"/>
     <w:multiLevelType w:val="multilevel"/>
@@ -817,6 +1134,36 @@
       </w:pPr>
     </w:lvl>
   </w:abstractNum>
+  <w:num w:numId="1">
+    <w:abstractNumId w:val="9"/>
+  </w:num>
+  <w:num w:numId="2">
+    <w:abstractNumId w:val="7"/>
+  </w:num>
+  <w:num w:numId="3">
+    <w:abstractNumId w:val="6"/>
+  </w:num>
+  <w:num w:numId="4">
+    <w:abstractNumId w:val="5"/>
+  </w:num>
+  <w:num w:numId="5">
+    <w:abstractNumId w:val="4"/>
+  </w:num>
+  <w:num w:numId="6">
+    <w:abstractNumId w:val="8"/>
+  </w:num>
+  <w:num w:numId="7">
+    <w:abstractNumId w:val="3"/>
+  </w:num>
+  <w:num w:numId="8">
+    <w:abstractNumId w:val="2"/>
+  </w:num>
+  <w:num w:numId="9">
+    <w:abstractNumId w:val="1"/>
+  </w:num>
+  <w:num w:numId="10">
+    <w:abstractNumId w:val="0"/>
+  </w:num>
   <w:num w:numId="1000">
     <w:abstractNumId w:val="990"/>
   </w:num>
@@ -833,7 +1180,7 @@
 </file>
 
 <file path=word/styles.xml><?xml version="1.0" encoding="utf-8"?>
-<w:styles xmlns:r="http://schemas.openxmlformats.org/officeDocument/2006/relationships" xmlns:w="http://schemas.openxmlformats.org/wordprocessingml/2006/main">
+<w:styles xmlns:mc="http://schemas.openxmlformats.org/markup-compatibility/2006" xmlns:r="http://schemas.openxmlformats.org/officeDocument/2006/relationships" xmlns:w="http://schemas.openxmlformats.org/wordprocessingml/2006/main" xmlns:w14="http://schemas.microsoft.com/office/word/2010/wordml" xmlns:w15="http://schemas.microsoft.com/office/word/2012/wordml" xmlns:w16se="http://schemas.microsoft.com/office/word/2015/wordml/symex" mc:Ignorable="w14 w15 w16se">
   <w:docDefaults>
     <w:rPrDefault>
       <w:rPr>
@@ -849,163 +1196,396 @@
       </w:pPr>
     </w:pPrDefault>
   </w:docDefaults>
-  <w:latentStyles w:defLockedState="0" w:defUIPriority="0" w:defSemiHidden="0" w:defUnhideWhenUsed="0" w:defQFormat="0" w:count="276"/>
+  <w:latentStyles w:defLockedState="0" w:defUIPriority="0" w:defSemiHidden="0" w:defUnhideWhenUsed="0" w:defQFormat="0" w:count="371">
+    <w:lsdException w:name="index 1" w:semiHidden="1" w:unhideWhenUsed="1"/>
+    <w:lsdException w:name="index 7" w:semiHidden="1" w:unhideWhenUsed="1"/>
+    <w:lsdException w:name="index 8" w:semiHidden="1" w:unhideWhenUsed="1"/>
+    <w:lsdException w:name="index 9" w:semiHidden="1" w:unhideWhenUsed="1"/>
+    <w:lsdException w:name="toc 1" w:semiHidden="1" w:unhideWhenUsed="1"/>
+    <w:lsdException w:name="toc 2" w:semiHidden="1" w:unhideWhenUsed="1"/>
+    <w:lsdException w:name="toc 3" w:semiHidden="1" w:unhideWhenUsed="1"/>
+    <w:lsdException w:name="toc 4" w:semiHidden="1" w:unhideWhenUsed="1"/>
+    <w:lsdException w:name="toc 5" w:semiHidden="1" w:unhideWhenUsed="1"/>
+    <w:lsdException w:name="toc 6" w:semiHidden="1" w:unhideWhenUsed="1"/>
+    <w:lsdException w:name="toc 7" w:semiHidden="1" w:unhideWhenUsed="1"/>
+    <w:lsdException w:name="toc 8" w:semiHidden="1" w:unhideWhenUsed="1"/>
+    <w:lsdException w:name="toc 9" w:semiHidden="1" w:unhideWhenUsed="1"/>
+    <w:lsdException w:name="Normal Indent" w:semiHidden="1" w:unhideWhenUsed="1"/>
+    <w:lsdException w:name="footnote text" w:semiHidden="1" w:unhideWhenUsed="1"/>
+    <w:lsdException w:name="annotation text" w:semiHidden="1" w:unhideWhenUsed="1"/>
+    <w:lsdException w:name="header" w:semiHidden="1" w:unhideWhenUsed="1"/>
+    <w:lsdException w:name="footer" w:semiHidden="1" w:unhideWhenUsed="1"/>
+    <w:lsdException w:name="index heading" w:semiHidden="1" w:unhideWhenUsed="1"/>
+    <w:lsdException w:name="caption" w:semiHidden="1" w:unhideWhenUsed="1"/>
+    <w:lsdException w:name="table of figures" w:semiHidden="1" w:unhideWhenUsed="1"/>
+    <w:lsdException w:name="envelope address" w:semiHidden="1" w:unhideWhenUsed="1"/>
+    <w:lsdException w:name="envelope return" w:semiHidden="1" w:unhideWhenUsed="1"/>
+    <w:lsdException w:name="footnote reference" w:semiHidden="1" w:unhideWhenUsed="1"/>
+    <w:lsdException w:name="annotation reference" w:semiHidden="1" w:unhideWhenUsed="1"/>
+    <w:lsdException w:name="line number" w:semiHidden="1" w:unhideWhenUsed="1"/>
+    <w:lsdException w:name="page number" w:semiHidden="1" w:unhideWhenUsed="1"/>
+    <w:lsdException w:name="endnote reference" w:semiHidden="1" w:unhideWhenUsed="1"/>
+    <w:lsdException w:name="endnote text" w:semiHidden="1" w:unhideWhenUsed="1"/>
+    <w:lsdException w:name="table of authorities" w:semiHidden="1" w:unhideWhenUsed="1"/>
+    <w:lsdException w:name="macro" w:semiHidden="1" w:unhideWhenUsed="1"/>
+    <w:lsdException w:name="toa heading" w:semiHidden="1" w:unhideWhenUsed="1"/>
+    <w:lsdException w:name="List" w:semiHidden="1" w:unhideWhenUsed="1"/>
+    <w:lsdException w:name="List Bullet" w:semiHidden="1" w:unhideWhenUsed="1"/>
+    <w:lsdException w:name="List Number" w:semiHidden="1" w:unhideWhenUsed="1"/>
+    <w:lsdException w:name="List 2" w:semiHidden="1" w:unhideWhenUsed="1"/>
+    <w:lsdException w:name="List 3" w:semiHidden="1" w:unhideWhenUsed="1"/>
+    <w:lsdException w:name="List 4" w:semiHidden="1" w:unhideWhenUsed="1"/>
+    <w:lsdException w:name="List 5" w:semiHidden="1" w:unhideWhenUsed="1"/>
+    <w:lsdException w:name="List Bullet 2" w:semiHidden="1" w:unhideWhenUsed="1"/>
+    <w:lsdException w:name="List Bullet 3" w:semiHidden="1" w:unhideWhenUsed="1"/>
+    <w:lsdException w:name="List Bullet 4" w:semiHidden="1" w:unhideWhenUsed="1"/>
+    <w:lsdException w:name="List Bullet 5" w:semiHidden="1" w:unhideWhenUsed="1"/>
+    <w:lsdException w:name="List Number 3" w:semiHidden="1" w:unhideWhenUsed="1"/>
+    <w:lsdException w:name="List Number 4" w:semiHidden="1" w:unhideWhenUsed="1"/>
+    <w:lsdException w:name="Closing" w:semiHidden="1" w:unhideWhenUsed="1"/>
+    <w:lsdException w:name="Signature" w:semiHidden="1" w:unhideWhenUsed="1"/>
+    <w:lsdException w:name="Default Paragraph Font" w:semiHidden="1" w:unhideWhenUsed="1"/>
+    <w:lsdException w:name="Body Text" w:semiHidden="1" w:unhideWhenUsed="1"/>
+    <w:lsdException w:name="Body Text Indent" w:semiHidden="1" w:unhideWhenUsed="1"/>
+    <w:lsdException w:name="List Continue" w:semiHidden="1" w:unhideWhenUsed="1"/>
+    <w:lsdException w:name="List Continue 2" w:semiHidden="1" w:unhideWhenUsed="1"/>
+    <w:lsdException w:name="List Continue 3" w:semiHidden="1" w:unhideWhenUsed="1"/>
+    <w:lsdException w:name="List Continue 4" w:semiHidden="1" w:unhideWhenUsed="1"/>
+    <w:lsdException w:name="List Continue 5" w:semiHidden="1" w:unhideWhenUsed="1"/>
+    <w:lsdException w:name="Message Header" w:semiHidden="1" w:unhideWhenUsed="1"/>
+    <w:lsdException w:name="Salutation" w:semiHidden="1" w:unhideWhenUsed="1"/>
+    <w:lsdException w:name="Date" w:semiHidden="1" w:unhideWhenUsed="1"/>
+    <w:lsdException w:name="Body Text First Indent" w:semiHidden="1" w:unhideWhenUsed="1"/>
+    <w:lsdException w:name="Body Text First Indent 2" w:semiHidden="1" w:unhideWhenUsed="1"/>
+    <w:lsdException w:name="Note Heading" w:semiHidden="1" w:unhideWhenUsed="1"/>
+    <w:lsdException w:name="Body Text 2" w:semiHidden="1" w:unhideWhenUsed="1"/>
+    <w:lsdException w:name="Body Text 3" w:semiHidden="1" w:unhideWhenUsed="1"/>
+    <w:lsdException w:name="Body Text Indent 2" w:semiHidden="1" w:unhideWhenUsed="1"/>
+    <w:lsdException w:name="Document Map" w:semiHidden="1" w:unhideWhenUsed="1"/>
+    <w:lsdException w:name="Plain Text" w:semiHidden="1" w:unhideWhenUsed="1"/>
+    <w:lsdException w:name="E-mail Signature" w:semiHidden="1" w:unhideWhenUsed="1"/>
+    <w:lsdException w:name="HTML Top of Form" w:semiHidden="1" w:unhideWhenUsed="1"/>
+    <w:lsdException w:name="HTML Bottom of Form" w:semiHidden="1" w:unhideWhenUsed="1"/>
+    <w:lsdException w:name="Normal (Web)" w:semiHidden="1" w:unhideWhenUsed="1"/>
+    <w:lsdException w:name="HTML Acronym" w:semiHidden="1" w:unhideWhenUsed="1"/>
+    <w:lsdException w:name="HTML Address" w:semiHidden="1" w:unhideWhenUsed="1"/>
+    <w:lsdException w:name="HTML Cite" w:semiHidden="1" w:unhideWhenUsed="1"/>
+    <w:lsdException w:name="HTML Code" w:semiHidden="1" w:unhideWhenUsed="1"/>
+    <w:lsdException w:name="HTML Definition" w:semiHidden="1" w:unhideWhenUsed="1"/>
+    <w:lsdException w:name="HTML Keyboard" w:semiHidden="1" w:unhideWhenUsed="1"/>
+    <w:lsdException w:name="HTML Preformatted" w:semiHidden="1" w:unhideWhenUsed="1"/>
+    <w:lsdException w:name="HTML Sample" w:semiHidden="1" w:unhideWhenUsed="1"/>
+    <w:lsdException w:name="HTML Typewriter" w:semiHidden="1" w:unhideWhenUsed="1"/>
+    <w:lsdException w:name="HTML Variable" w:semiHidden="1" w:unhideWhenUsed="1"/>
+    <w:lsdException w:name="Normal Table" w:semiHidden="1" w:unhideWhenUsed="1"/>
+    <w:lsdException w:name="annotation subject" w:semiHidden="1" w:unhideWhenUsed="1"/>
+    <w:lsdException w:name="No List" w:semiHidden="1" w:unhideWhenUsed="1"/>
+    <w:lsdException w:name="Outline List 1" w:semiHidden="1" w:unhideWhenUsed="1"/>
+    <w:lsdException w:name="Outline List 2" w:semiHidden="1" w:unhideWhenUsed="1"/>
+    <w:lsdException w:name="Outline List 3" w:semiHidden="1" w:unhideWhenUsed="1"/>
+    <w:lsdException w:name="Table Simple 1" w:semiHidden="1" w:unhideWhenUsed="1"/>
+    <w:lsdException w:name="Table Simple 2" w:semiHidden="1" w:unhideWhenUsed="1"/>
+    <w:lsdException w:name="Table Simple 3" w:semiHidden="1" w:unhideWhenUsed="1"/>
+    <w:lsdException w:name="Table Classic 1" w:semiHidden="1" w:unhideWhenUsed="1"/>
+    <w:lsdException w:name="Table Classic 2" w:semiHidden="1" w:unhideWhenUsed="1"/>
+    <w:lsdException w:name="Table Classic 3" w:semiHidden="1" w:unhideWhenUsed="1"/>
+    <w:lsdException w:name="Table Classic 4" w:semiHidden="1" w:unhideWhenUsed="1"/>
+    <w:lsdException w:name="Table Colorful 1" w:semiHidden="1" w:unhideWhenUsed="1"/>
+    <w:lsdException w:name="Table Colorful 2" w:semiHidden="1" w:unhideWhenUsed="1"/>
+    <w:lsdException w:name="Table Colorful 3" w:semiHidden="1" w:unhideWhenUsed="1"/>
+    <w:lsdException w:name="Table Columns 1" w:semiHidden="1" w:unhideWhenUsed="1"/>
+    <w:lsdException w:name="Table Columns 2" w:semiHidden="1" w:unhideWhenUsed="1"/>
+    <w:lsdException w:name="Table Columns 3" w:semiHidden="1" w:unhideWhenUsed="1"/>
+    <w:lsdException w:name="Table Columns 4" w:semiHidden="1" w:unhideWhenUsed="1"/>
+    <w:lsdException w:name="Table Columns 5" w:semiHidden="1" w:unhideWhenUsed="1"/>
+    <w:lsdException w:name="Table Grid 1" w:semiHidden="1" w:unhideWhenUsed="1"/>
+    <w:lsdException w:name="Table Grid 2" w:semiHidden="1" w:unhideWhenUsed="1"/>
+    <w:lsdException w:name="Table Grid 3" w:semiHidden="1" w:unhideWhenUsed="1"/>
+    <w:lsdException w:name="Table Grid 4" w:semiHidden="1" w:unhideWhenUsed="1"/>
+    <w:lsdException w:name="Table Grid 5" w:semiHidden="1" w:unhideWhenUsed="1"/>
+    <w:lsdException w:name="Table Grid 6" w:semiHidden="1" w:unhideWhenUsed="1"/>
+    <w:lsdException w:name="Table Grid 7" w:semiHidden="1" w:unhideWhenUsed="1"/>
+    <w:lsdException w:name="Table Grid 8" w:semiHidden="1" w:unhideWhenUsed="1"/>
+    <w:lsdException w:name="Table List 1" w:semiHidden="1" w:unhideWhenUsed="1"/>
+    <w:lsdException w:name="Table List 2" w:semiHidden="1" w:unhideWhenUsed="1"/>
+    <w:lsdException w:name="Table List 3" w:semiHidden="1" w:unhideWhenUsed="1"/>
+    <w:lsdException w:name="Table List 4" w:semiHidden="1" w:unhideWhenUsed="1"/>
+    <w:lsdException w:name="Table List 5" w:semiHidden="1" w:unhideWhenUsed="1"/>
+    <w:lsdException w:name="Table List 6" w:semiHidden="1" w:unhideWhenUsed="1"/>
+    <w:lsdException w:name="Table List 7" w:semiHidden="1" w:unhideWhenUsed="1"/>
+    <w:lsdException w:name="Table List 8" w:semiHidden="1" w:unhideWhenUsed="1"/>
+    <w:lsdException w:name="Table 3D effects 1" w:semiHidden="1" w:unhideWhenUsed="1"/>
+    <w:lsdException w:name="Table 3D effects 2" w:semiHidden="1" w:unhideWhenUsed="1"/>
+    <w:lsdException w:name="Table 3D effects 3" w:semiHidden="1" w:unhideWhenUsed="1"/>
+    <w:lsdException w:name="Table Contemporary" w:semiHidden="1" w:unhideWhenUsed="1"/>
+    <w:lsdException w:name="Table Elegant" w:semiHidden="1" w:unhideWhenUsed="1"/>
+    <w:lsdException w:name="Table Professional" w:semiHidden="1" w:unhideWhenUsed="1"/>
+    <w:lsdException w:name="Table Subtle 1" w:semiHidden="1" w:unhideWhenUsed="1"/>
+    <w:lsdException w:name="Table Subtle 2" w:semiHidden="1" w:unhideWhenUsed="1"/>
+    <w:lsdException w:name="Table Web 1" w:semiHidden="1" w:unhideWhenUsed="1"/>
+    <w:lsdException w:name="Table Web 2" w:semiHidden="1" w:unhideWhenUsed="1"/>
+    <w:lsdException w:name="Table Web 3" w:semiHidden="1" w:unhideWhenUsed="1"/>
+    <w:lsdException w:name="Balloon Text" w:semiHidden="1" w:unhideWhenUsed="1"/>
+    <w:lsdException w:name="Table Theme" w:semiHidden="1" w:unhideWhenUsed="1"/>
+    <w:lsdException w:name="Placeholder Text" w:semiHidden="1"/>
+    <w:lsdException w:name="Light Shading"/>
+    <w:lsdException w:name="Light List"/>
+    <w:lsdException w:name="Light Grid"/>
+    <w:lsdException w:name="Medium Shading 1"/>
+    <w:lsdException w:name="Medium Shading 2"/>
+    <w:lsdException w:name="Medium List 1"/>
+    <w:lsdException w:name="Medium List 2"/>
+    <w:lsdException w:name="Medium Grid 1"/>
+    <w:lsdException w:name="Medium Grid 2"/>
+    <w:lsdException w:name="Medium Grid 3"/>
+    <w:lsdException w:name="Dark List"/>
+    <w:lsdException w:name="Colorful Shading"/>
+    <w:lsdException w:name="Colorful List"/>
+    <w:lsdException w:name="Colorful Grid"/>
+    <w:lsdException w:name="Light Shading Accent 1"/>
+    <w:lsdException w:name="Light List Accent 1"/>
+    <w:lsdException w:name="Light Grid Accent 1"/>
+    <w:lsdException w:name="Medium Shading 1 Accent 1"/>
+    <w:lsdException w:name="Medium Shading 2 Accent 1"/>
+    <w:lsdException w:name="Medium List 1 Accent 1"/>
+    <w:lsdException w:name="Revision" w:semiHidden="1"/>
+    <w:lsdException w:name="Medium List 2 Accent 1"/>
+    <w:lsdException w:name="Medium Grid 1 Accent 1"/>
+    <w:lsdException w:name="Medium Grid 2 Accent 1"/>
+    <w:lsdException w:name="Medium Grid 3 Accent 1"/>
+    <w:lsdException w:name="Dark List Accent 1"/>
+    <w:lsdException w:name="Colorful Shading Accent 1"/>
+    <w:lsdException w:name="Colorful List Accent 1"/>
+    <w:lsdException w:name="Colorful Grid Accent 1"/>
+    <w:lsdException w:name="Light Shading Accent 2"/>
+    <w:lsdException w:name="Light List Accent 2"/>
+    <w:lsdException w:name="Light Grid Accent 2"/>
+    <w:lsdException w:name="Medium Shading 1 Accent 2"/>
+    <w:lsdException w:name="Medium Shading 2 Accent 2"/>
+    <w:lsdException w:name="Medium List 1 Accent 2"/>
+    <w:lsdException w:name="Medium List 2 Accent 2"/>
+    <w:lsdException w:name="Medium Grid 1 Accent 2"/>
+    <w:lsdException w:name="Medium Grid 2 Accent 2"/>
+    <w:lsdException w:name="Medium Grid 3 Accent 2"/>
+    <w:lsdException w:name="Dark List Accent 2"/>
+    <w:lsdException w:name="Colorful Shading Accent 2"/>
+    <w:lsdException w:name="Colorful List Accent 2"/>
+    <w:lsdException w:name="Colorful Grid Accent 2"/>
+    <w:lsdException w:name="Light Shading Accent 3"/>
+    <w:lsdException w:name="Light List Accent 3"/>
+    <w:lsdException w:name="Light Grid Accent 3"/>
+    <w:lsdException w:name="Medium Shading 1 Accent 3"/>
+    <w:lsdException w:name="Medium Shading 2 Accent 3"/>
+    <w:lsdException w:name="Medium List 1 Accent 3"/>
+    <w:lsdException w:name="Medium List 2 Accent 3"/>
+    <w:lsdException w:name="Medium Grid 1 Accent 3"/>
+    <w:lsdException w:name="Medium Grid 2 Accent 3"/>
+    <w:lsdException w:name="Medium Grid 3 Accent 3"/>
+    <w:lsdException w:name="Dark List Accent 3"/>
+    <w:lsdException w:name="Colorful Shading Accent 3"/>
+    <w:lsdException w:name="Colorful List Accent 3"/>
+    <w:lsdException w:name="Colorful Grid Accent 3"/>
+    <w:lsdException w:name="Light Shading Accent 4"/>
+    <w:lsdException w:name="Light List Accent 4"/>
+    <w:lsdException w:name="Light Grid Accent 4"/>
+    <w:lsdException w:name="Medium Shading 1 Accent 4"/>
+    <w:lsdException w:name="Medium Shading 2 Accent 4"/>
+    <w:lsdException w:name="Medium List 1 Accent 4"/>
+    <w:lsdException w:name="Medium List 2 Accent 4"/>
+    <w:lsdException w:name="Medium Grid 1 Accent 4"/>
+    <w:lsdException w:name="Medium Grid 2 Accent 4"/>
+    <w:lsdException w:name="Medium Grid 3 Accent 4"/>
+    <w:lsdException w:name="Dark List Accent 4"/>
+    <w:lsdException w:name="Colorful Shading Accent 4"/>
+    <w:lsdException w:name="Colorful List Accent 4"/>
+    <w:lsdException w:name="Colorful Grid Accent 4"/>
+    <w:lsdException w:name="Light Shading Accent 5"/>
+    <w:lsdException w:name="Light List Accent 5"/>
+    <w:lsdException w:name="Light Grid Accent 5"/>
+    <w:lsdException w:name="Medium Shading 1 Accent 5"/>
+    <w:lsdException w:name="Medium Shading 2 Accent 5"/>
+    <w:lsdException w:name="Medium List 1 Accent 5"/>
+    <w:lsdException w:name="Medium List 2 Accent 5"/>
+    <w:lsdException w:name="Medium Grid 1 Accent 5"/>
+    <w:lsdException w:name="Medium Grid 2 Accent 5"/>
+    <w:lsdException w:name="Medium Grid 3 Accent 5"/>
+    <w:lsdException w:name="Dark List Accent 5"/>
+    <w:lsdException w:name="Colorful Shading Accent 5"/>
+    <w:lsdException w:name="Colorful List Accent 5"/>
+    <w:lsdException w:name="Colorful Grid Accent 5"/>
+    <w:lsdException w:name="Light Shading Accent 6"/>
+    <w:lsdException w:name="Light List Accent 6"/>
+    <w:lsdException w:name="Light Grid Accent 6"/>
+    <w:lsdException w:name="Medium Shading 1 Accent 6"/>
+    <w:lsdException w:name="Medium Shading 2 Accent 6"/>
+    <w:lsdException w:name="Medium List 1 Accent 6"/>
+    <w:lsdException w:name="Medium List 2 Accent 6"/>
+    <w:lsdException w:name="Medium Grid 1 Accent 6"/>
+    <w:lsdException w:name="Medium Grid 2 Accent 6"/>
+    <w:lsdException w:name="Medium Grid 3 Accent 6"/>
+    <w:lsdException w:name="Dark List Accent 6"/>
+    <w:lsdException w:name="Colorful Shading Accent 6"/>
+    <w:lsdException w:name="Colorful List Accent 6"/>
+    <w:lsdException w:name="Colorful Grid Accent 6"/>
+    <w:lsdException w:name="Bibliography" w:semiHidden="1" w:unhideWhenUsed="1"/>
+    <w:lsdException w:name="TOC Heading" w:semiHidden="1" w:unhideWhenUsed="1"/>
+    <w:lsdException w:name="Grid Table 4" w:uiPriority="49"/>
+    <w:lsdException w:name="Grid Table 5 Dark" w:uiPriority="50"/>
+    <w:lsdException w:name="Grid Table 6 Colorful" w:uiPriority="51"/>
+    <w:lsdException w:name="Grid Table 7 Colorful" w:uiPriority="52"/>
+    <w:lsdException w:name="Grid Table 1 Light Accent 1" w:uiPriority="46"/>
+    <w:lsdException w:name="Grid Table 2 Accent 1" w:uiPriority="47"/>
+    <w:lsdException w:name="Grid Table 3 Accent 1" w:uiPriority="48"/>
+    <w:lsdException w:name="Grid Table 4 Accent 1" w:uiPriority="49"/>
+    <w:lsdException w:name="Grid Table 5 Dark Accent 1" w:uiPriority="50"/>
+    <w:lsdException w:name="Grid Table 6 Colorful Accent 1" w:uiPriority="51"/>
+    <w:lsdException w:name="Grid Table 7 Colorful Accent 1" w:uiPriority="52"/>
+    <w:lsdException w:name="Grid Table 1 Light Accent 2" w:uiPriority="46"/>
+    <w:lsdException w:name="Grid Table 2 Accent 2" w:uiPriority="47"/>
+    <w:lsdException w:name="Grid Table 3 Accent 2" w:uiPriority="48"/>
+    <w:lsdException w:name="Grid Table 4 Accent 2" w:uiPriority="49"/>
+    <w:lsdException w:name="Grid Table 5 Dark Accent 2" w:uiPriority="50"/>
+    <w:lsdException w:name="Grid Table 6 Colorful Accent 2" w:uiPriority="51"/>
+    <w:lsdException w:name="Grid Table 7 Colorful Accent 2" w:uiPriority="52"/>
+    <w:lsdException w:name="Grid Table 1 Light Accent 3" w:uiPriority="46"/>
+    <w:lsdException w:name="Grid Table 2 Accent 3" w:uiPriority="47"/>
+    <w:lsdException w:name="Grid Table 3 Accent 3" w:uiPriority="48"/>
+    <w:lsdException w:name="Grid Table 4 Accent 3" w:uiPriority="49"/>
+    <w:lsdException w:name="Grid Table 5 Dark Accent 3" w:uiPriority="50"/>
+    <w:lsdException w:name="Grid Table 6 Colorful Accent 3" w:uiPriority="51"/>
+    <w:lsdException w:name="Grid Table 7 Colorful Accent 3" w:uiPriority="52"/>
+    <w:lsdException w:name="Grid Table 1 Light Accent 4" w:uiPriority="46"/>
+    <w:lsdException w:name="Grid Table 2 Accent 4" w:uiPriority="47"/>
+    <w:lsdException w:name="Grid Table 3 Accent 4" w:uiPriority="48"/>
+    <w:lsdException w:name="Grid Table 4 Accent 4" w:uiPriority="49"/>
+    <w:lsdException w:name="Grid Table 5 Dark Accent 4" w:uiPriority="50"/>
+    <w:lsdException w:name="Grid Table 6 Colorful Accent 4" w:uiPriority="51"/>
+    <w:lsdException w:name="Grid Table 7 Colorful Accent 4" w:uiPriority="52"/>
+    <w:lsdException w:name="Grid Table 1 Light Accent 5" w:uiPriority="46"/>
+    <w:lsdException w:name="Grid Table 2 Accent 5" w:uiPriority="47"/>
+    <w:lsdException w:name="Grid Table 3 Accent 5" w:uiPriority="48"/>
+    <w:lsdException w:name="Grid Table 4 Accent 5" w:uiPriority="49"/>
+    <w:lsdException w:name="Grid Table 5 Dark Accent 5" w:uiPriority="50"/>
+    <w:lsdException w:name="Grid Table 6 Colorful Accent 5" w:uiPriority="51"/>
+    <w:lsdException w:name="Grid Table 7 Colorful Accent 5" w:uiPriority="52"/>
+    <w:lsdException w:name="Grid Table 1 Light Accent 6" w:uiPriority="46"/>
+    <w:lsdException w:name="Grid Table 2 Accent 6" w:uiPriority="47"/>
+    <w:lsdException w:name="Grid Table 3 Accent 6" w:uiPriority="48"/>
+    <w:lsdException w:name="Grid Table 4 Accent 6" w:uiPriority="49"/>
+    <w:lsdException w:name="Grid Table 5 Dark Accent 6" w:uiPriority="50"/>
+    <w:lsdException w:name="Grid Table 6 Colorful Accent 6" w:uiPriority="51"/>
+    <w:lsdException w:name="Grid Table 7 Colorful Accent 6" w:uiPriority="52"/>
+    <w:lsdException w:name="List Table 1 Light" w:uiPriority="46"/>
+    <w:lsdException w:name="List Table 2" w:uiPriority="47"/>
+    <w:lsdException w:name="List Table 3" w:uiPriority="48"/>
+    <w:lsdException w:name="List Table 4" w:uiPriority="49"/>
+    <w:lsdException w:name="List Table 5 Dark" w:uiPriority="50"/>
+    <w:lsdException w:name="List Table 6 Colorful" w:uiPriority="51"/>
+    <w:lsdException w:name="List Table 7 Colorful" w:uiPriority="52"/>
+    <w:lsdException w:name="List Table 1 Light Accent 1" w:uiPriority="46"/>
+    <w:lsdException w:name="List Table 2 Accent 1" w:uiPriority="47"/>
+    <w:lsdException w:name="List Table 3 Accent 1" w:uiPriority="48"/>
+    <w:lsdException w:name="List Table 4 Accent 1" w:uiPriority="49"/>
+    <w:lsdException w:name="List Table 5 Dark Accent 1" w:uiPriority="50"/>
+    <w:lsdException w:name="List Table 6 Colorful Accent 1" w:uiPriority="51"/>
+    <w:lsdException w:name="List Table 7 Colorful Accent 1" w:uiPriority="52"/>
+    <w:lsdException w:name="List Table 1 Light Accent 2" w:uiPriority="46"/>
+    <w:lsdException w:name="List Table 2 Accent 2" w:uiPriority="47"/>
+    <w:lsdException w:name="List Table 3 Accent 2" w:uiPriority="48"/>
+    <w:lsdException w:name="List Table 4 Accent 2" w:uiPriority="49"/>
+    <w:lsdException w:name="List Table 5 Dark Accent 2" w:uiPriority="50"/>
+    <w:lsdException w:name="List Table 6 Colorful Accent 2" w:uiPriority="51"/>
+    <w:lsdException w:name="List Table 7 Colorful Accent 2" w:uiPriority="52"/>
+    <w:lsdException w:name="List Table 1 Light Accent 3" w:uiPriority="46"/>
+    <w:lsdException w:name="List Table 2 Accent 3" w:uiPriority="47"/>
+    <w:lsdException w:name="List Table 3 Accent 3" w:uiPriority="48"/>
+    <w:lsdException w:name="List Table 4 Accent 3" w:uiPriority="49"/>
+    <w:lsdException w:name="List Table 5 Dark Accent 3" w:uiPriority="50"/>
+    <w:lsdException w:name="List Table 6 Colorful Accent 3" w:uiPriority="51"/>
+    <w:lsdException w:name="List Table 7 Colorful Accent 3" w:uiPriority="52"/>
+    <w:lsdException w:name="List Table 1 Light Accent 4" w:uiPriority="46"/>
+    <w:lsdException w:name="List Table 2 Accent 4" w:uiPriority="47"/>
+    <w:lsdException w:name="List Table 3 Accent 4" w:uiPriority="48"/>
+    <w:lsdException w:name="List Table 4 Accent 4" w:uiPriority="49"/>
+    <w:lsdException w:name="List Table 5 Dark Accent 4" w:uiPriority="50"/>
+    <w:lsdException w:name="List Table 6 Colorful Accent 4" w:uiPriority="51"/>
+    <w:lsdException w:name="List Table 7 Colorful Accent 4" w:uiPriority="52"/>
+    <w:lsdException w:name="List Table 1 Light Accent 5" w:uiPriority="46"/>
+    <w:lsdException w:name="List Table 2 Accent 5" w:uiPriority="47"/>
+    <w:lsdException w:name="List Table 3 Accent 5" w:uiPriority="48"/>
+    <w:lsdException w:name="List Table 4 Accent 5" w:uiPriority="49"/>
+    <w:lsdException w:name="List Table 5 Dark Accent 5" w:uiPriority="50"/>
+    <w:lsdException w:name="List Table 6 Colorful Accent 5" w:uiPriority="51"/>
+    <w:lsdException w:name="List Table 7 Colorful Accent 5" w:uiPriority="52"/>
+    <w:lsdException w:name="List Table 1 Light Accent 6" w:uiPriority="46"/>
+    <w:lsdException w:name="List Table 2 Accent 6" w:uiPriority="47"/>
+    <w:lsdException w:name="List Table 3 Accent 6" w:uiPriority="48"/>
+    <w:lsdException w:name="List Table 4 Accent 6" w:uiPriority="49"/>
+    <w:lsdException w:name="List Table 5 Dark Accent 6" w:uiPriority="50"/>
+    <w:lsdException w:name="List Table 6 Colorful Accent 6" w:uiPriority="51"/>
+    <w:lsdException w:name="List Table 7 Colorful Accent 6" w:uiPriority="52"/>
+  </w:latentStyles>
   <w:style w:type="paragraph" w:default="1" w:styleId="Normal">
     <w:name w:val="Normal"/>
     <w:qFormat/>
-  </w:style>
-  <w:style w:type="paragraph" w:styleId="BodyText">
-    <w:name w:val="Body Text"/>
-    <w:basedOn w:val="Normal"/>
-    <w:link w:val="BodyTextChar"/>
-    <w:pPr>
-      <w:spacing w:before="180" w:after="180"/>
-    </w:pPr>
-    <w:qFormat/>
-  </w:style>
-  <w:style w:type="paragraph" w:customStyle="1" w:styleId="FirstParagraph">
-    <w:name w:val="First Paragraph"/>
-    <w:basedOn w:val="BodyText"/>
-    <w:next w:val="BodyText"/>
-    <w:qFormat/>
-  </w:style>
-  <w:style w:type="paragraph" w:customStyle="1" w:styleId="Compact">
-    <w:name w:val="Compact"/>
-    <w:basedOn w:val="BodyText"/>
-    <w:qFormat/>
-    <w:pPr>
-      <w:spacing w:before="36" w:after="36"/>
-    </w:pPr>
-  </w:style>
-  <w:style w:type="paragraph" w:styleId="Title">
-    <w:name w:val="Title"/>
-    <w:basedOn w:val="Normal"/>
-    <w:next w:val="BodyText"/>
-    <w:qFormat/>
-    <w:pPr>
-      <w:keepNext/>
-      <w:keepLines/>
-      <w:spacing w:before="480" w:after="240"/>
-      <w:jc w:val="center"/>
-    </w:pPr>
-    <w:rPr>
-      <w:rFonts w:asciiTheme="majorHAnsi" w:eastAsiaTheme="majorEastAsia" w:hAnsiTheme="majorHAnsi" w:cstheme="majorBidi"/>
-      <w:b/>
-      <w:bCs/>
-      <w:color w:val="345A8A" w:themeColor="accent1" w:themeShade="B5"/>
-      <w:sz w:val="36"/>
-      <w:szCs w:val="36"/>
-    </w:rPr>
-  </w:style>
-  <w:style w:type="paragraph" w:styleId="Subtitle">
-    <w:name w:val="Subtitle"/>
-    <w:basedOn w:val="Title"/>
-    <w:next w:val="BodyText"/>
-    <w:qFormat/>
-    <w:pPr>
-      <w:keepNext/>
-      <w:keepLines/>
-      <w:spacing w:before="240" w:after="240"/>
-      <w:jc w:val="center"/>
-    </w:pPr>
-    <w:rPr>
-      <w:sz w:val="30"/>
-      <w:szCs w:val="30"/>
-    </w:rPr>
-  </w:style>
-  <w:style w:type="paragraph" w:customStyle="1" w:styleId="Author">
-    <w:name w:val="Author"/>
-    <w:next w:val="BodyText"/>
-    <w:qFormat/>
-    <w:pPr>
-      <w:keepNext/>
-      <w:keepLines/>
-      <w:jc w:val="center"/>
-    </w:pPr>
-  </w:style>
-  <w:style w:type="paragraph" w:styleId="Date">
-    <w:name w:val="Date"/>
-    <w:next w:val="BodyText"/>
-    <w:qFormat/>
-    <w:pPr>
-      <w:keepNext/>
-      <w:keepLines/>
-      <w:jc w:val="center"/>
-    </w:pPr>
-  </w:style>
-  <w:style w:type="paragraph" w:customStyle="1" w:styleId="Abstract">
-    <w:name w:val="Abstract"/>
-    <w:basedOn w:val="Normal"/>
-    <w:next w:val="BodyText"/>
-    <w:qFormat/>
-    <w:pPr>
-      <w:keepNext/>
-      <w:keepLines/>
-      <w:spacing w:before="300" w:after="300"/>
-    </w:pPr>
-    <w:rPr>
-      <w:sz w:val="20"/>
-      <w:szCs w:val="20"/>
-    </w:rPr>
-  </w:style>
-  <w:style w:type="paragraph" w:styleId="Bibliography">
-    <w:name w:val="Bibliography"/>
-    <w:basedOn w:val="Normal"/>
-    <w:next w:val="Bibliography"/>
-    <w:qFormat/>
-    <w:pPr/>
-    <w:rPr/>
+    <w:rsid w:val="005033EB"/>
+    <w:rPr>
+      <w:rFonts w:ascii="Tw Cen MT" w:hAnsi="Tw Cen MT"/>
+    </w:rPr>
   </w:style>
   <w:style w:type="paragraph" w:styleId="Heading1">
-    <w:name w:val="Heading 1"/>
+    <w:name w:val="heading 1"/>
     <w:basedOn w:val="Normal"/>
     <w:next w:val="BodyText"/>
     <w:uiPriority w:val="9"/>
     <w:qFormat/>
+    <w:rsid w:val="00B730D0"/>
     <w:pPr>
       <w:keepNext/>
       <w:keepLines/>
-      <w:spacing w:before="480" w:after="0"/>
+      <w:spacing w:before="480" w:after="120"/>
       <w:outlineLvl w:val="0"/>
     </w:pPr>
     <w:rPr>
-      <w:rFonts w:asciiTheme="majorHAnsi" w:eastAsiaTheme="majorEastAsia" w:hAnsiTheme="majorHAnsi" w:cstheme="majorBidi"/>
+      <w:rFonts w:eastAsiaTheme="majorEastAsia" w:cstheme="majorBidi"/>
       <w:b/>
       <w:bCs/>
-      <w:color w:val="4F81BD" w:themeColor="accent1"/>
-      <w:sz w:val="32"/>
+      <w:color w:val="006600"/>
+      <w:sz w:val="36"/>
       <w:szCs w:val="32"/>
     </w:rPr>
   </w:style>
   <w:style w:type="paragraph" w:styleId="Heading2">
-    <w:name w:val="Heading 2"/>
+    <w:name w:val="heading 2"/>
     <w:basedOn w:val="Normal"/>
     <w:next w:val="BodyText"/>
     <w:uiPriority w:val="9"/>
     <w:unhideWhenUsed/>
     <w:qFormat/>
+    <w:rsid w:val="00B730D0"/>
     <w:pPr>
       <w:keepNext/>
       <w:keepLines/>
-      <w:spacing w:before="200" w:after="0"/>
+      <w:spacing w:before="200" w:after="120"/>
       <w:outlineLvl w:val="1"/>
     </w:pPr>
     <w:rPr>
-      <w:rFonts w:asciiTheme="majorHAnsi" w:eastAsiaTheme="majorEastAsia" w:hAnsiTheme="majorHAnsi" w:cstheme="majorBidi"/>
+      <w:rFonts w:eastAsiaTheme="majorEastAsia" w:cstheme="majorBidi"/>
       <w:b/>
       <w:bCs/>
-      <w:color w:val="4F81BD" w:themeColor="accent1"/>
-      <w:sz w:val="28"/>
-      <w:szCs w:val="28"/>
+      <w:color w:val="008000"/>
+      <w:sz w:val="32"/>
+      <w:szCs w:val="32"/>
     </w:rPr>
   </w:style>
   <w:style w:type="paragraph" w:styleId="Heading3">
-    <w:name w:val="Heading 3"/>
+    <w:name w:val="heading 3"/>
     <w:basedOn w:val="Normal"/>
     <w:next w:val="BodyText"/>
     <w:uiPriority w:val="9"/>
     <w:unhideWhenUsed/>
     <w:qFormat/>
+    <w:rsid w:val="005033EB"/>
     <w:pPr>
       <w:keepNext/>
       <w:keepLines/>
@@ -1013,16 +1593,16 @@
       <w:outlineLvl w:val="2"/>
     </w:pPr>
     <w:rPr>
-      <w:rFonts w:asciiTheme="majorHAnsi" w:eastAsiaTheme="majorEastAsia" w:hAnsiTheme="majorHAnsi" w:cstheme="majorBidi"/>
+      <w:rFonts w:eastAsiaTheme="majorEastAsia" w:cstheme="majorBidi"/>
       <w:b/>
       <w:bCs/>
       <w:color w:val="4F81BD" w:themeColor="accent1"/>
-      <w:sz w:val="24"/>
-      <w:szCs w:val="24"/>
+      <w:sz w:val="28"/>
+      <w:szCs w:val="28"/>
     </w:rPr>
   </w:style>
   <w:style w:type="paragraph" w:styleId="Heading4">
-    <w:name w:val="Heading 4"/>
+    <w:name w:val="heading 4"/>
     <w:basedOn w:val="Normal"/>
     <w:next w:val="BodyText"/>
     <w:uiPriority w:val="9"/>
@@ -1036,15 +1616,13 @@
     </w:pPr>
     <w:rPr>
       <w:rFonts w:asciiTheme="majorHAnsi" w:eastAsiaTheme="majorEastAsia" w:hAnsiTheme="majorHAnsi" w:cstheme="majorBidi"/>
-      <w:i/>
+      <w:b/>
       <w:bCs/>
       <w:color w:val="4F81BD" w:themeColor="accent1"/>
-      <w:sz w:val="24"/>
-      <w:szCs w:val="24"/>
     </w:rPr>
   </w:style>
   <w:style w:type="paragraph" w:styleId="Heading5">
-    <w:name w:val="Heading 5"/>
+    <w:name w:val="heading 5"/>
     <w:basedOn w:val="Normal"/>
     <w:next w:val="BodyText"/>
     <w:uiPriority w:val="9"/>
@@ -1058,14 +1636,13 @@
     </w:pPr>
     <w:rPr>
       <w:rFonts w:asciiTheme="majorHAnsi" w:eastAsiaTheme="majorEastAsia" w:hAnsiTheme="majorHAnsi" w:cstheme="majorBidi"/>
+      <w:i/>
       <w:iCs/>
       <w:color w:val="4F81BD" w:themeColor="accent1"/>
-      <w:sz w:val="24"/>
-      <w:szCs w:val="24"/>
     </w:rPr>
   </w:style>
   <w:style w:type="paragraph" w:styleId="Heading6">
-    <w:name w:val="Heading 6"/>
+    <w:name w:val="heading 6"/>
     <w:basedOn w:val="Normal"/>
     <w:next w:val="BodyText"/>
     <w:uiPriority w:val="9"/>
@@ -1080,12 +1657,10 @@
     <w:rPr>
       <w:rFonts w:asciiTheme="majorHAnsi" w:eastAsiaTheme="majorEastAsia" w:hAnsiTheme="majorHAnsi" w:cstheme="majorBidi"/>
       <w:color w:val="4F81BD" w:themeColor="accent1"/>
-      <w:sz w:val="24"/>
-      <w:szCs w:val="24"/>
     </w:rPr>
   </w:style>
   <w:style w:type="paragraph" w:styleId="Heading7">
-    <w:name w:val="Heading 7"/>
+    <w:name w:val="heading 7"/>
     <w:basedOn w:val="Normal"/>
     <w:next w:val="BodyText"/>
     <w:uiPriority w:val="9"/>
@@ -1100,12 +1675,10 @@
     <w:rPr>
       <w:rFonts w:asciiTheme="majorHAnsi" w:eastAsiaTheme="majorEastAsia" w:hAnsiTheme="majorHAnsi" w:cstheme="majorBidi"/>
       <w:color w:val="4F81BD" w:themeColor="accent1"/>
-      <w:sz w:val="24"/>
-      <w:szCs w:val="24"/>
     </w:rPr>
   </w:style>
   <w:style w:type="paragraph" w:styleId="Heading8">
-    <w:name w:val="Heading 8"/>
+    <w:name w:val="heading 8"/>
     <w:basedOn w:val="Normal"/>
     <w:next w:val="BodyText"/>
     <w:uiPriority w:val="9"/>
@@ -1120,12 +1693,10 @@
     <w:rPr>
       <w:rFonts w:asciiTheme="majorHAnsi" w:eastAsiaTheme="majorEastAsia" w:hAnsiTheme="majorHAnsi" w:cstheme="majorBidi"/>
       <w:color w:val="4F81BD" w:themeColor="accent1"/>
-      <w:sz w:val="24"/>
-      <w:szCs w:val="24"/>
     </w:rPr>
   </w:style>
   <w:style w:type="paragraph" w:styleId="Heading9">
-    <w:name w:val="Heading 9"/>
+    <w:name w:val="heading 9"/>
     <w:basedOn w:val="Normal"/>
     <w:next w:val="BodyText"/>
     <w:uiPriority w:val="9"/>
@@ -1140,9 +1711,141 @@
     <w:rPr>
       <w:rFonts w:asciiTheme="majorHAnsi" w:eastAsiaTheme="majorEastAsia" w:hAnsiTheme="majorHAnsi" w:cstheme="majorBidi"/>
       <w:color w:val="4F81BD" w:themeColor="accent1"/>
-      <w:sz w:val="24"/>
-      <w:szCs w:val="24"/>
-    </w:rPr>
+    </w:rPr>
+  </w:style>
+  <w:style w:type="character" w:default="1" w:styleId="DefaultParagraphFont">
+    <w:name w:val="Default Paragraph Font"/>
+    <w:uiPriority w:val="1"/>
+    <w:semiHidden/>
+    <w:unhideWhenUsed/>
+  </w:style>
+  <w:style w:type="table" w:default="1" w:styleId="TableNormal">
+    <w:name w:val="Normal Table"/>
+    <w:uiPriority w:val="99"/>
+    <w:semiHidden/>
+    <w:unhideWhenUsed/>
+    <w:tblPr>
+      <w:tblInd w:w="0" w:type="dxa"/>
+      <w:tblCellMar>
+        <w:top w:w="0" w:type="dxa"/>
+        <w:left w:w="108" w:type="dxa"/>
+        <w:bottom w:w="0" w:type="dxa"/>
+        <w:right w:w="108" w:type="dxa"/>
+      </w:tblCellMar>
+    </w:tblPr>
+  </w:style>
+  <w:style w:type="numbering" w:default="1" w:styleId="NoList">
+    <w:name w:val="No List"/>
+    <w:uiPriority w:val="99"/>
+    <w:semiHidden/>
+    <w:unhideWhenUsed/>
+  </w:style>
+  <w:style w:type="paragraph" w:styleId="BodyText">
+    <w:name w:val="Body Text"/>
+    <w:basedOn w:val="Normal"/>
+    <w:link w:val="BodyTextChar"/>
+    <w:qFormat/>
+    <w:rsid w:val="005033EB"/>
+    <w:pPr>
+      <w:spacing w:before="180" w:after="180"/>
+    </w:pPr>
+  </w:style>
+  <w:style w:type="paragraph" w:customStyle="1" w:styleId="FirstParagraph">
+    <w:name w:val="First Paragraph"/>
+    <w:basedOn w:val="BodyText"/>
+    <w:next w:val="BodyText"/>
+    <w:qFormat/>
+  </w:style>
+  <w:style w:type="paragraph" w:customStyle="1" w:styleId="Compact">
+    <w:name w:val="Compact"/>
+    <w:basedOn w:val="BodyText"/>
+    <w:qFormat/>
+    <w:pPr>
+      <w:spacing w:before="36" w:after="36"/>
+    </w:pPr>
+  </w:style>
+  <w:style w:type="paragraph" w:styleId="Title">
+    <w:name w:val="Title"/>
+    <w:basedOn w:val="Normal"/>
+    <w:next w:val="BodyText"/>
+    <w:qFormat/>
+    <w:rsid w:val="00B730D0"/>
+    <w:pPr>
+      <w:keepNext/>
+      <w:keepLines/>
+      <w:spacing w:before="480" w:after="240"/>
+      <w:jc w:val="center"/>
+    </w:pPr>
+    <w:rPr>
+      <w:rFonts w:eastAsiaTheme="majorEastAsia" w:cstheme="majorBidi"/>
+      <w:b/>
+      <w:bCs/>
+      <w:color w:val="006600"/>
+      <w:sz w:val="40"/>
+      <w:szCs w:val="36"/>
+    </w:rPr>
+  </w:style>
+  <w:style w:type="paragraph" w:styleId="Subtitle">
+    <w:name w:val="Subtitle"/>
+    <w:basedOn w:val="Title"/>
+    <w:next w:val="BodyText"/>
+    <w:qFormat/>
+    <w:pPr>
+      <w:spacing w:before="240"/>
+    </w:pPr>
+    <w:rPr>
+      <w:sz w:val="30"/>
+      <w:szCs w:val="30"/>
+    </w:rPr>
+  </w:style>
+  <w:style w:type="paragraph" w:customStyle="1" w:styleId="Author">
+    <w:name w:val="Author"/>
+    <w:next w:val="BodyText"/>
+    <w:qFormat/>
+    <w:rsid w:val="005033EB"/>
+    <w:pPr>
+      <w:keepNext/>
+      <w:keepLines/>
+      <w:jc w:val="center"/>
+    </w:pPr>
+    <w:rPr>
+      <w:rFonts w:ascii="Tw Cen MT" w:hAnsi="Tw Cen MT"/>
+    </w:rPr>
+  </w:style>
+  <w:style w:type="paragraph" w:styleId="Date">
+    <w:name w:val="Date"/>
+    <w:next w:val="BodyText"/>
+    <w:qFormat/>
+    <w:rsid w:val="006829EE"/>
+    <w:pPr>
+      <w:keepNext/>
+      <w:keepLines/>
+      <w:jc w:val="center"/>
+    </w:pPr>
+    <w:rPr>
+      <w:rFonts w:ascii="Tw Cen MT" w:hAnsi="Tw Cen MT"/>
+      <w:color w:val="002060"/>
+    </w:rPr>
+  </w:style>
+  <w:style w:type="paragraph" w:customStyle="1" w:styleId="Abstract">
+    <w:name w:val="Abstract"/>
+    <w:basedOn w:val="Normal"/>
+    <w:next w:val="BodyText"/>
+    <w:qFormat/>
+    <w:pPr>
+      <w:keepNext/>
+      <w:keepLines/>
+      <w:spacing w:before="300" w:after="300"/>
+    </w:pPr>
+    <w:rPr>
+      <w:sz w:val="20"/>
+      <w:szCs w:val="20"/>
+    </w:rPr>
+  </w:style>
+  <w:style w:type="paragraph" w:styleId="Bibliography">
+    <w:name w:val="Bibliography"/>
+    <w:basedOn w:val="Normal"/>
+    <w:qFormat/>
   </w:style>
   <w:style w:type="paragraph" w:styleId="BlockText">
     <w:name w:val="Block Text"/>
@@ -1151,27 +1854,28 @@
     <w:uiPriority w:val="9"/>
     <w:unhideWhenUsed/>
     <w:qFormat/>
+    <w:rsid w:val="001F4343"/>
     <w:pPr>
-      <w:spacing w:before="100" w:after="100"/>
-      <w:ind w:firstLine="0" w:left="480" w:right="480"/>
+      <w:pBdr>
+        <w:left w:val="single" w:sz="24" w:space="4" w:color="FFC000"/>
+      </w:pBdr>
+      <w:spacing w:before="240" w:after="240"/>
     </w:pPr>
+    <w:rPr>
+      <w:rFonts w:eastAsiaTheme="majorEastAsia" w:cstheme="majorBidi"/>
+      <w:bCs/>
+      <w:szCs w:val="20"/>
+    </w:rPr>
   </w:style>
   <w:style w:type="paragraph" w:styleId="FootnoteText">
-    <w:name w:val="Footnote Text"/>
+    <w:name w:val="footnote text"/>
     <w:basedOn w:val="Normal"/>
-    <w:next w:val="FootnoteText"/>
     <w:uiPriority w:val="9"/>
     <w:unhideWhenUsed/>
     <w:qFormat/>
   </w:style>
-  <w:style w:type="character" w:default="1" w:styleId="DefaultParagraphFont">
-    <w:name w:val="Default Paragraph Font"/>
-    <w:semiHidden/>
-    <w:unhideWhenUsed/>
-  </w:style>
-  <w:style w:type="table" w:default="1" w:styleId="Table">
+  <w:style w:type="table" w:customStyle="1" w:styleId="Table">
     <w:name w:val="Table"/>
-    <w:basedOn w:val="TableNormal"/>
     <w:semiHidden/>
     <w:unhideWhenUsed/>
     <w:qFormat/>
@@ -1184,21 +1888,6 @@
         <w:right w:w="108" w:type="dxa"/>
       </w:tblCellMar>
     </w:tblPr>
-    <w:tblStylePr w:type="firstRow">
-      <w:tblPr>
-        <w:jc w:val="left"/>
-        <w:tblInd w:w="0" w:type="dxa"/>
-      </w:tblPr>
-      <w:trPr>
-        <w:jc w:val="left"/>
-      </w:trPr>
-      <w:tcPr>
-        <w:vAlign w:val="bottom"/>
-        <w:tcBorders>
-          <w:bottom w:val="single"/>
-        </w:tcBorders>
-      </w:tcPr>
-    </w:tblStylePr>
   </w:style>
   <w:style w:type="paragraph" w:customStyle="1" w:styleId="DefinitionTerm">
     <w:name w:val="Definition Term"/>
@@ -1218,11 +1907,13 @@
     <w:basedOn w:val="Normal"/>
   </w:style>
   <w:style w:type="paragraph" w:styleId="Caption">
-    <w:name w:val="Caption"/>
+    <w:name w:val="caption"/>
     <w:basedOn w:val="Normal"/>
-    <w:link w:val="BodyTextChar"/>
+    <w:link w:val="CaptionChar"/>
+    <w:rsid w:val="004331FF"/>
     <w:pPr>
-      <w:spacing w:before="0" w:after="120"/>
+      <w:spacing w:after="120"/>
+      <w:jc w:val="center"/>
     </w:pPr>
     <w:rPr>
       <w:i/>
@@ -1246,38 +1937,44 @@
   <w:style w:type="paragraph" w:customStyle="1" w:styleId="CaptionedFigure">
     <w:name w:val="Captioned Figure"/>
     <w:basedOn w:val="Figure"/>
+    <w:rsid w:val="004331FF"/>
     <w:pPr>
       <w:keepNext/>
+      <w:jc w:val="center"/>
     </w:pPr>
   </w:style>
-  <w:style w:type="character" w:customStyle="1" w:styleId="BodyTextChar">
-    <w:name w:val="Body Text Char"/>
+  <w:style w:type="character" w:customStyle="1" w:styleId="CaptionChar">
+    <w:name w:val="Caption Char"/>
     <w:basedOn w:val="DefaultParagraphFont"/>
-    <w:link w:val="BodyText"/>
+    <w:link w:val="Caption"/>
+    <w:rsid w:val="004331FF"/>
+    <w:rPr>
+      <w:i/>
+    </w:rPr>
   </w:style>
   <w:style w:type="character" w:customStyle="1" w:styleId="VerbatimChar">
     <w:name w:val="Verbatim Char"/>
     <w:basedOn w:val="BodyTextChar"/>
+    <w:rsid w:val="004331FF"/>
     <w:rPr>
       <w:rFonts w:ascii="Consolas" w:hAnsi="Consolas"/>
-      <w:sz w:val="22"/>
-    </w:rPr>
-  </w:style>
-  <w:style w:type="character" w:customStyle="1" w:styleId="SectionNumber">
-    <w:name w:val="Section Number"/>
-    <w:basedOn w:val="BodyTextChar"/>
+      <w:i w:val="0"/>
+      <w:sz w:val="21"/>
+    </w:rPr>
   </w:style>
   <w:style w:type="character" w:styleId="FootnoteReference">
-    <w:name w:val="Footnote Reference"/>
-    <w:basedOn w:val="BodyTextChar"/>
-    <w:rPr>
+    <w:name w:val="footnote reference"/>
+    <w:basedOn w:val="CaptionChar"/>
+    <w:rPr>
+      <w:i/>
       <w:vertAlign w:val="superscript"/>
     </w:rPr>
   </w:style>
   <w:style w:type="character" w:styleId="Hyperlink">
     <w:name w:val="Hyperlink"/>
-    <w:basedOn w:val="BodyTextChar"/>
-    <w:rPr>
+    <w:basedOn w:val="CaptionChar"/>
+    <w:rPr>
+      <w:i/>
       <w:color w:val="4F81BD" w:themeColor="accent1"/>
     </w:rPr>
   </w:style>
@@ -1288,15 +1985,98 @@
     <w:uiPriority w:val="39"/>
     <w:unhideWhenUsed/>
     <w:qFormat/>
+    <w:rsid w:val="00E42E73"/>
     <w:pPr>
       <w:spacing w:before="240" w:line="259" w:lineRule="auto"/>
       <w:outlineLvl w:val="9"/>
     </w:pPr>
     <w:rPr>
-      <w:rFonts w:asciiTheme="majorHAnsi" w:eastAsiaTheme="majorEastAsia" w:hAnsiTheme="majorHAnsi" w:cstheme="majorBidi"/>
       <w:b w:val="0"/>
       <w:bCs w:val="0"/>
-      <w:color w:val="365F91" w:themeColor="accent1" w:themeShade="BF"/>
+    </w:rPr>
+  </w:style>
+  <w:style w:type="character" w:customStyle="1" w:styleId="Underline">
+    <w:name w:val="Underline"/>
+    <w:basedOn w:val="DefaultParagraphFont"/>
+    <w:uiPriority w:val="1"/>
+    <w:qFormat/>
+    <w:rsid w:val="004331FF"/>
+    <w:rPr>
+      <w:u w:val="single"/>
+    </w:rPr>
+  </w:style>
+  <w:style w:type="character" w:customStyle="1" w:styleId="BodyTextChar">
+    <w:name w:val="Body Text Char"/>
+    <w:basedOn w:val="DefaultParagraphFont"/>
+    <w:link w:val="BodyText"/>
+    <w:rsid w:val="005033EB"/>
+    <w:rPr>
+      <w:rFonts w:ascii="Tw Cen MT" w:hAnsi="Tw Cen MT"/>
+    </w:rPr>
+  </w:style>
+  <w:style w:type="character" w:customStyle="1" w:styleId="Highlight">
+    <w:name w:val="Highlight"/>
+    <w:basedOn w:val="Underline"/>
+    <w:uiPriority w:val="1"/>
+    <w:qFormat/>
+    <w:rsid w:val="00813E47"/>
+    <w:rPr>
+      <w:u w:val="none"/>
+      <w:bdr w:val="none" w:sz="0" w:space="0" w:color="auto"/>
+      <w:shd w:val="clear" w:color="auto" w:fill="FFFF00"/>
+    </w:rPr>
+  </w:style>
+  <w:style w:type="paragraph" w:styleId="Footer">
+    <w:name w:val="footer"/>
+    <w:basedOn w:val="Normal"/>
+    <w:link w:val="FooterChar"/>
+    <w:unhideWhenUsed/>
+    <w:rsid w:val="002763BC"/>
+    <w:pPr>
+      <w:tabs>
+        <w:tab w:val="center" w:pos="4680"/>
+        <w:tab w:val="right" w:pos="9360"/>
+      </w:tabs>
+      <w:spacing w:after="0"/>
+    </w:pPr>
+  </w:style>
+  <w:style w:type="character" w:customStyle="1" w:styleId="FooterChar">
+    <w:name w:val="Footer Char"/>
+    <w:basedOn w:val="DefaultParagraphFont"/>
+    <w:link w:val="Footer"/>
+    <w:rsid w:val="002763BC"/>
+    <w:rPr>
+      <w:rFonts w:ascii="Tw Cen MT" w:hAnsi="Tw Cen MT"/>
+    </w:rPr>
+  </w:style>
+  <w:style w:type="character" w:styleId="PageNumber">
+    <w:name w:val="page number"/>
+    <w:basedOn w:val="DefaultParagraphFont"/>
+    <w:semiHidden/>
+    <w:unhideWhenUsed/>
+    <w:rsid w:val="002763BC"/>
+  </w:style>
+  <w:style w:type="paragraph" w:styleId="Header">
+    <w:name w:val="header"/>
+    <w:basedOn w:val="Normal"/>
+    <w:link w:val="HeaderChar"/>
+    <w:unhideWhenUsed/>
+    <w:rsid w:val="002763BC"/>
+    <w:pPr>
+      <w:tabs>
+        <w:tab w:val="center" w:pos="4680"/>
+        <w:tab w:val="right" w:pos="9360"/>
+      </w:tabs>
+      <w:spacing w:after="0"/>
+    </w:pPr>
+  </w:style>
+  <w:style w:type="character" w:customStyle="1" w:styleId="HeaderChar">
+    <w:name w:val="Header Char"/>
+    <w:basedOn w:val="DefaultParagraphFont"/>
+    <w:link w:val="Header"/>
+    <w:rsid w:val="002763BC"/>
+    <w:rPr>
+      <w:rFonts w:ascii="Tw Cen MT" w:hAnsi="Tw Cen MT"/>
     </w:rPr>
   </w:style>
   <w:style w:type="paragraph" w:customStyle="1" w:styleId="SourceCode">

</xml_diff>